<commit_message>
Resolução do quarto desafio
</commit_message>
<xml_diff>
--- a/Questao4/Questão 4.docx
+++ b/Questao4/Questão 4.docx
@@ -1,6 +1,6 @@
 
 <file path=word/document.xml><?xml version="1.0" encoding="utf-8"?>
-<w:document xmlns:wpc="http://schemas.microsoft.com/office/word/2010/wordprocessingCanvas" xmlns:cx="http://schemas.microsoft.com/office/drawing/2014/chartex" xmlns:cx1="http://schemas.microsoft.com/office/drawing/2015/9/8/chartex" xmlns:cx2="http://schemas.microsoft.com/office/drawing/2015/10/21/chartex" xmlns:cx3="http://schemas.microsoft.com/office/drawing/2016/5/9/chartex" xmlns:cx4="http://schemas.microsoft.com/office/drawing/2016/5/10/chartex" xmlns:cx5="http://schemas.microsoft.com/office/drawing/2016/5/11/chartex" xmlns:cx6="http://schemas.microsoft.com/office/drawing/2016/5/12/chartex" xmlns:cx7="http://schemas.microsoft.com/office/drawing/2016/5/13/chartex" xmlns:cx8="http://schemas.microsoft.com/office/drawing/2016/5/14/chartex" xmlns:mc="http://schemas.openxmlformats.org/markup-compatibility/2006" xmlns:aink="http://schemas.microsoft.com/office/drawing/2016/ink" xmlns:am3d="http://schemas.microsoft.com/office/drawing/2017/model3d" xmlns:o="urn:schemas-microsoft-com:office:office" xmlns:r="http://schemas.openxmlformats.org/officeDocument/2006/relationships" xmlns:m="http://schemas.openxmlformats.org/officeDocument/2006/math" xmlns:v="urn:schemas-microsoft-com:vml" xmlns:wp14="http://schemas.microsoft.com/office/word/2010/wordprocessingDrawing" xmlns:wp="http://schemas.openxmlformats.org/drawingml/2006/wordprocessingDrawing" xmlns:w10="urn:schemas-microsoft-com:office:word" xmlns:w="http://schemas.openxmlformats.org/wordprocessingml/2006/main" xmlns:w14="http://schemas.microsoft.com/office/word/2010/wordml" xmlns:w15="http://schemas.microsoft.com/office/word/2012/wordml" xmlns:w16cex="http://schemas.microsoft.com/office/word/2018/wordml/cex" xmlns:w16cid="http://schemas.microsoft.com/office/word/2016/wordml/cid" xmlns:w16="http://schemas.microsoft.com/office/word/2018/wordml" xmlns:w16sdtdh="http://schemas.microsoft.com/office/word/2020/wordml/sdtdatahash" xmlns:w16se="http://schemas.microsoft.com/office/word/2015/wordml/symex" xmlns:wpg="http://schemas.microsoft.com/office/word/2010/wordprocessingGroup" xmlns:wpi="http://schemas.microsoft.com/office/word/2010/wordprocessingInk" xmlns:wne="http://schemas.microsoft.com/office/word/2006/wordml" xmlns:wps="http://schemas.microsoft.com/office/word/2010/wordprocessingShape" mc:Ignorable="w14 w15 w16se w16cid w16 w16cex w16sdtdh wp14">
+<w:document xmlns:ve="http://schemas.openxmlformats.org/markup-compatibility/2006" xmlns:o="urn:schemas-microsoft-com:office:office" xmlns:r="http://schemas.openxmlformats.org/officeDocument/2006/relationships" xmlns:m="http://schemas.openxmlformats.org/officeDocument/2006/math" xmlns:v="urn:schemas-microsoft-com:vml" xmlns:wp="http://schemas.openxmlformats.org/drawingml/2006/wordprocessingDrawing" xmlns:w10="urn:schemas-microsoft-com:office:word" xmlns:w="http://schemas.openxmlformats.org/wordprocessingml/2006/main" xmlns:wne="http://schemas.microsoft.com/office/word/2006/wordml">
   <w:body>
     <w:p>
       <w:pPr>
@@ -41,6 +41,8 @@
       </w:r>
       <w:r>
         <w:rPr>
+          <w:b/>
+          <w:bCs/>
           <w:color w:val="FF0000"/>
         </w:rPr>
         <w:t xml:space="preserve"> </w:t>
@@ -57,6 +59,8 @@
       <w:proofErr w:type="spellEnd"/>
       <w:r>
         <w:rPr>
+          <w:b/>
+          <w:bCs/>
           <w:color w:val="FF0000"/>
         </w:rPr>
         <w:t xml:space="preserve"> </w:t>
@@ -102,8 +106,17 @@
           <w:b/>
           <w:bCs/>
         </w:rPr>
-        <w:t>mais de 3</w:t>
+        <w:t xml:space="preserve">mais de </w:t>
       </w:r>
+      <w:proofErr w:type="gramStart"/>
+      <w:r>
+        <w:rPr>
+          <w:b/>
+          <w:bCs/>
+        </w:rPr>
+        <w:t>3</w:t>
+      </w:r>
+      <w:proofErr w:type="gramEnd"/>
       <w:r>
         <w:t xml:space="preserve"> ocorrências </w:t>
       </w:r>
@@ -174,9 +187,10 @@
       <w:r>
         <w:rPr>
           <w:noProof/>
+          <w:lang w:eastAsia="pt-BR"/>
         </w:rPr>
         <w:drawing>
-          <wp:inline distT="0" distB="0" distL="0" distR="0" wp14:anchorId="2825237E" wp14:editId="14793EC0">
+          <wp:inline distT="0" distB="0" distL="0" distR="0">
             <wp:extent cx="6391094" cy="5495925"/>
             <wp:effectExtent l="0" t="0" r="0" b="0"/>
             <wp:docPr id="1" name="Imagem 1"/>
@@ -259,9 +273,10 @@
       <w:r>
         <w:rPr>
           <w:noProof/>
+          <w:lang w:eastAsia="pt-BR"/>
         </w:rPr>
         <w:drawing>
-          <wp:inline distT="0" distB="0" distL="0" distR="0" wp14:anchorId="0468B5AD" wp14:editId="153ACCA1">
+          <wp:inline distT="0" distB="0" distL="0" distR="0">
             <wp:extent cx="4965123" cy="1162050"/>
             <wp:effectExtent l="0" t="0" r="6985" b="0"/>
             <wp:docPr id="2" name="Imagem 2"/>
@@ -363,7 +378,7 @@
         <w:tblStyle w:val="Tabelacomgrade"/>
         <w:tblW w:w="0" w:type="auto"/>
         <w:shd w:val="clear" w:color="auto" w:fill="404040" w:themeFill="text1" w:themeFillTint="BF"/>
-        <w:tblLook w:val="04A0" w:firstRow="1" w:lastRow="0" w:firstColumn="1" w:lastColumn="0" w:noHBand="0" w:noVBand="1"/>
+        <w:tblLook w:val="04A0"/>
       </w:tblPr>
       <w:tblGrid>
         <w:gridCol w:w="10456"/>
@@ -421,60 +436,30 @@
                 <w:szCs w:val="18"/>
                 <w:lang w:val="en-US"/>
               </w:rPr>
-              <w:t>CREATE</w:t>
-            </w:r>
-            <w:r>
-              <w:rPr>
-                <w:rFonts w:ascii="Courier New" w:hAnsi="Courier New" w:cs="Courier New"/>
-                <w:color w:val="C0C0C0"/>
+              <w:t>CREATETABLE</w:t>
+            </w:r>
+            <w:r>
+              <w:rPr>
+                <w:rFonts w:ascii="Courier New" w:hAnsi="Courier New" w:cs="Courier New"/>
+                <w:color w:val="93C763"/>
                 <w:sz w:val="18"/>
                 <w:szCs w:val="18"/>
                 <w:lang w:val="en-US"/>
               </w:rPr>
               <w:t xml:space="preserve"> </w:t>
             </w:r>
-            <w:r>
-              <w:rPr>
-                <w:rFonts w:ascii="Courier New" w:hAnsi="Courier New" w:cs="Courier New"/>
-                <w:color w:val="93C763"/>
+            <w:proofErr w:type="spellStart"/>
+            <w:r>
+              <w:rPr>
+                <w:rFonts w:ascii="Courier New" w:hAnsi="Courier New" w:cs="Courier New"/>
+                <w:color w:val="C0C0C0"/>
                 <w:sz w:val="18"/>
                 <w:szCs w:val="18"/>
                 <w:lang w:val="en-US"/>
               </w:rPr>
-              <w:t>TABLE</w:t>
-            </w:r>
-            <w:r>
-              <w:rPr>
-                <w:rFonts w:ascii="Courier New" w:hAnsi="Courier New" w:cs="Courier New"/>
-                <w:color w:val="C0C0C0"/>
-                <w:sz w:val="18"/>
-                <w:szCs w:val="18"/>
-                <w:lang w:val="en-US"/>
-              </w:rPr>
-              <w:t xml:space="preserve"> </w:t>
-            </w:r>
-            <w:proofErr w:type="spellStart"/>
-            <w:r>
-              <w:rPr>
-                <w:rFonts w:ascii="Courier New" w:hAnsi="Courier New" w:cs="Courier New"/>
-                <w:color w:val="C0C0C0"/>
-                <w:sz w:val="18"/>
-                <w:szCs w:val="18"/>
-                <w:lang w:val="en-US"/>
-              </w:rPr>
               <w:t>atendimentos</w:t>
             </w:r>
             <w:proofErr w:type="spellEnd"/>
-            <w:r>
-              <w:rPr>
-                <w:rFonts w:ascii="Courier New" w:hAnsi="Courier New" w:cs="Courier New"/>
-                <w:color w:val="C0C0C0"/>
-                <w:sz w:val="18"/>
-                <w:szCs w:val="18"/>
-                <w:lang w:val="en-US"/>
-              </w:rPr>
-              <w:t xml:space="preserve"> </w:t>
-            </w:r>
             <w:r>
               <w:rPr>
                 <w:rFonts w:ascii="Courier New" w:hAnsi="Courier New" w:cs="Courier New"/>
@@ -502,64 +487,62 @@
             <w:r>
               <w:rPr>
                 <w:rFonts w:ascii="Courier New" w:hAnsi="Courier New" w:cs="Courier New"/>
-                <w:color w:val="C0C0C0"/>
+                <w:color w:val="93C763"/>
                 <w:sz w:val="18"/>
                 <w:szCs w:val="18"/>
                 <w:lang w:val="en-US"/>
               </w:rPr>
-              <w:t xml:space="preserve"> </w:t>
-            </w:r>
-            <w:proofErr w:type="gramStart"/>
-            <w:r>
-              <w:rPr>
-                <w:rFonts w:ascii="Courier New" w:hAnsi="Courier New" w:cs="Courier New"/>
-                <w:color w:val="93C763"/>
+              <w:t>idRAW</w:t>
+            </w:r>
+            <w:r>
+              <w:rPr>
+                <w:rFonts w:ascii="Courier New" w:hAnsi="Courier New" w:cs="Courier New"/>
+                <w:color w:val="E8E2B7"/>
                 <w:sz w:val="18"/>
                 <w:szCs w:val="18"/>
                 <w:lang w:val="en-US"/>
               </w:rPr>
-              <w:t>id</w:t>
-            </w:r>
-            <w:r>
-              <w:rPr>
-                <w:rFonts w:ascii="Courier New" w:hAnsi="Courier New" w:cs="Courier New"/>
-                <w:color w:val="C0C0C0"/>
+              <w:t>(</w:t>
+            </w:r>
+            <w:r>
+              <w:rPr>
+                <w:rFonts w:ascii="Courier New" w:hAnsi="Courier New" w:cs="Courier New"/>
+                <w:color w:val="FFCD22"/>
                 <w:sz w:val="18"/>
                 <w:szCs w:val="18"/>
                 <w:lang w:val="en-US"/>
               </w:rPr>
-              <w:t xml:space="preserve">  </w:t>
-            </w:r>
-            <w:r>
-              <w:rPr>
-                <w:rFonts w:ascii="Courier New" w:hAnsi="Courier New" w:cs="Courier New"/>
-                <w:color w:val="93C763"/>
+              <w:t>16</w:t>
+            </w:r>
+            <w:r>
+              <w:rPr>
+                <w:rFonts w:ascii="Courier New" w:hAnsi="Courier New" w:cs="Courier New"/>
+                <w:color w:val="E8E2B7"/>
                 <w:sz w:val="18"/>
                 <w:szCs w:val="18"/>
                 <w:lang w:val="en-US"/>
               </w:rPr>
-              <w:t>RAW</w:t>
-            </w:r>
-            <w:proofErr w:type="gramEnd"/>
-            <w:r>
-              <w:rPr>
-                <w:rFonts w:ascii="Courier New" w:hAnsi="Courier New" w:cs="Courier New"/>
-                <w:color w:val="E8E2B7"/>
+              <w:t>)</w:t>
+            </w:r>
+            <w:r>
+              <w:rPr>
+                <w:rFonts w:ascii="Courier New" w:hAnsi="Courier New" w:cs="Courier New"/>
+                <w:color w:val="93C763"/>
                 <w:sz w:val="18"/>
                 <w:szCs w:val="18"/>
                 <w:lang w:val="en-US"/>
               </w:rPr>
-              <w:t>(</w:t>
-            </w:r>
-            <w:r>
-              <w:rPr>
-                <w:rFonts w:ascii="Courier New" w:hAnsi="Courier New" w:cs="Courier New"/>
-                <w:color w:val="FFCD22"/>
+              <w:t>DEFAULT</w:t>
+            </w:r>
+            <w:r>
+              <w:rPr>
+                <w:rFonts w:ascii="Courier New" w:hAnsi="Courier New" w:cs="Courier New"/>
+                <w:color w:val="C0C0C0"/>
                 <w:sz w:val="18"/>
                 <w:szCs w:val="18"/>
                 <w:lang w:val="en-US"/>
               </w:rPr>
-              <w:t>16</w:t>
+              <w:t xml:space="preserve"> SYS_GUID</w:t>
             </w:r>
             <w:r>
               <w:rPr>
@@ -569,87 +552,17 @@
                 <w:szCs w:val="18"/>
                 <w:lang w:val="en-US"/>
               </w:rPr>
-              <w:t>)</w:t>
-            </w:r>
-            <w:r>
-              <w:rPr>
-                <w:rFonts w:ascii="Courier New" w:hAnsi="Courier New" w:cs="Courier New"/>
-                <w:color w:val="C0C0C0"/>
+              <w:t>()</w:t>
+            </w:r>
+            <w:r>
+              <w:rPr>
+                <w:rFonts w:ascii="Courier New" w:hAnsi="Courier New" w:cs="Courier New"/>
+                <w:color w:val="93C763"/>
                 <w:sz w:val="18"/>
                 <w:szCs w:val="18"/>
                 <w:lang w:val="en-US"/>
               </w:rPr>
-              <w:t xml:space="preserve"> </w:t>
-            </w:r>
-            <w:r>
-              <w:rPr>
-                <w:rFonts w:ascii="Courier New" w:hAnsi="Courier New" w:cs="Courier New"/>
-                <w:color w:val="93C763"/>
-                <w:sz w:val="18"/>
-                <w:szCs w:val="18"/>
-                <w:lang w:val="en-US"/>
-              </w:rPr>
-              <w:t>DEFAULT</w:t>
-            </w:r>
-            <w:r>
-              <w:rPr>
-                <w:rFonts w:ascii="Courier New" w:hAnsi="Courier New" w:cs="Courier New"/>
-                <w:color w:val="C0C0C0"/>
-                <w:sz w:val="18"/>
-                <w:szCs w:val="18"/>
-                <w:lang w:val="en-US"/>
-              </w:rPr>
-              <w:t xml:space="preserve"> SYS_GUID</w:t>
-            </w:r>
-            <w:r>
-              <w:rPr>
-                <w:rFonts w:ascii="Courier New" w:hAnsi="Courier New" w:cs="Courier New"/>
-                <w:color w:val="E8E2B7"/>
-                <w:sz w:val="18"/>
-                <w:szCs w:val="18"/>
-                <w:lang w:val="en-US"/>
-              </w:rPr>
-              <w:t>()</w:t>
-            </w:r>
-            <w:r>
-              <w:rPr>
-                <w:rFonts w:ascii="Courier New" w:hAnsi="Courier New" w:cs="Courier New"/>
-                <w:color w:val="C0C0C0"/>
-                <w:sz w:val="18"/>
-                <w:szCs w:val="18"/>
-                <w:lang w:val="en-US"/>
-              </w:rPr>
-              <w:t xml:space="preserve"> </w:t>
-            </w:r>
-            <w:r>
-              <w:rPr>
-                <w:rFonts w:ascii="Courier New" w:hAnsi="Courier New" w:cs="Courier New"/>
-                <w:color w:val="93C763"/>
-                <w:sz w:val="18"/>
-                <w:szCs w:val="18"/>
-                <w:lang w:val="en-US"/>
-              </w:rPr>
-              <w:t>NOT</w:t>
-            </w:r>
-            <w:r>
-              <w:rPr>
-                <w:rFonts w:ascii="Courier New" w:hAnsi="Courier New" w:cs="Courier New"/>
-                <w:color w:val="C0C0C0"/>
-                <w:sz w:val="18"/>
-                <w:szCs w:val="18"/>
-                <w:lang w:val="en-US"/>
-              </w:rPr>
-              <w:t xml:space="preserve"> </w:t>
-            </w:r>
-            <w:r>
-              <w:rPr>
-                <w:rFonts w:ascii="Courier New" w:hAnsi="Courier New" w:cs="Courier New"/>
-                <w:color w:val="93C763"/>
-                <w:sz w:val="18"/>
-                <w:szCs w:val="18"/>
-                <w:lang w:val="en-US"/>
-              </w:rPr>
-              <w:t>NULL</w:t>
+              <w:t>NOTNULL</w:t>
             </w:r>
             <w:r>
               <w:rPr>
@@ -680,16 +593,6 @@
                 <w:color w:val="C0C0C0"/>
                 <w:sz w:val="18"/>
                 <w:szCs w:val="18"/>
-                <w:lang w:val="en-US"/>
-              </w:rPr>
-              <w:t xml:space="preserve"> </w:t>
-            </w:r>
-            <w:r>
-              <w:rPr>
-                <w:rFonts w:ascii="Courier New" w:hAnsi="Courier New" w:cs="Courier New"/>
-                <w:color w:val="C0C0C0"/>
-                <w:sz w:val="18"/>
-                <w:szCs w:val="18"/>
               </w:rPr>
               <w:t xml:space="preserve">assunto </w:t>
             </w:r>
@@ -732,38 +635,11 @@
             <w:r>
               <w:rPr>
                 <w:rFonts w:ascii="Courier New" w:hAnsi="Courier New" w:cs="Courier New"/>
-                <w:color w:val="C0C0C0"/>
-                <w:sz w:val="18"/>
-                <w:szCs w:val="18"/>
-              </w:rPr>
-              <w:t xml:space="preserve"> </w:t>
-            </w:r>
-            <w:r>
-              <w:rPr>
-                <w:rFonts w:ascii="Courier New" w:hAnsi="Courier New" w:cs="Courier New"/>
-                <w:color w:val="93C763"/>
-                <w:sz w:val="18"/>
-                <w:szCs w:val="18"/>
-              </w:rPr>
-              <w:t>NOT</w:t>
-            </w:r>
-            <w:r>
-              <w:rPr>
-                <w:rFonts w:ascii="Courier New" w:hAnsi="Courier New" w:cs="Courier New"/>
-                <w:color w:val="C0C0C0"/>
-                <w:sz w:val="18"/>
-                <w:szCs w:val="18"/>
-              </w:rPr>
-              <w:t xml:space="preserve"> </w:t>
-            </w:r>
-            <w:r>
-              <w:rPr>
-                <w:rFonts w:ascii="Courier New" w:hAnsi="Courier New" w:cs="Courier New"/>
-                <w:color w:val="93C763"/>
-                <w:sz w:val="18"/>
-                <w:szCs w:val="18"/>
-              </w:rPr>
-              <w:t>NULL</w:t>
+                <w:color w:val="93C763"/>
+                <w:sz w:val="18"/>
+                <w:szCs w:val="18"/>
+              </w:rPr>
+              <w:t>NOTNULL</w:t>
             </w:r>
             <w:r>
               <w:rPr>
@@ -887,25 +763,7 @@
                 <w:sz w:val="18"/>
                 <w:szCs w:val="18"/>
               </w:rPr>
-              <w:t>INSERT</w:t>
-            </w:r>
-            <w:r>
-              <w:rPr>
-                <w:rFonts w:ascii="Courier New" w:hAnsi="Courier New" w:cs="Courier New"/>
-                <w:color w:val="C0C0C0"/>
-                <w:sz w:val="18"/>
-                <w:szCs w:val="18"/>
-              </w:rPr>
-              <w:t xml:space="preserve"> </w:t>
-            </w:r>
-            <w:r>
-              <w:rPr>
-                <w:rFonts w:ascii="Courier New" w:hAnsi="Courier New" w:cs="Courier New"/>
-                <w:color w:val="93C763"/>
-                <w:sz w:val="18"/>
-                <w:szCs w:val="18"/>
-              </w:rPr>
-              <w:t>INTO</w:t>
+              <w:t>INSERTINTO</w:t>
             </w:r>
             <w:r>
               <w:rPr>
@@ -964,29 +822,11 @@
             <w:r>
               <w:rPr>
                 <w:rFonts w:ascii="Courier New" w:hAnsi="Courier New" w:cs="Courier New"/>
-                <w:color w:val="C0C0C0"/>
-                <w:sz w:val="18"/>
-                <w:szCs w:val="18"/>
-              </w:rPr>
-              <w:t xml:space="preserve"> </w:t>
-            </w:r>
-            <w:r>
-              <w:rPr>
-                <w:rFonts w:ascii="Courier New" w:hAnsi="Courier New" w:cs="Courier New"/>
                 <w:color w:val="93C763"/>
                 <w:sz w:val="18"/>
                 <w:szCs w:val="18"/>
               </w:rPr>
               <w:t>VALUES</w:t>
-            </w:r>
-            <w:r>
-              <w:rPr>
-                <w:rFonts w:ascii="Courier New" w:hAnsi="Courier New" w:cs="Courier New"/>
-                <w:color w:val="C0C0C0"/>
-                <w:sz w:val="18"/>
-                <w:szCs w:val="18"/>
-              </w:rPr>
-              <w:t xml:space="preserve"> </w:t>
             </w:r>
             <w:r>
               <w:rPr>
@@ -1073,25 +913,7 @@
                 <w:sz w:val="18"/>
                 <w:szCs w:val="18"/>
               </w:rPr>
-              <w:t>INSERT</w:t>
-            </w:r>
-            <w:r>
-              <w:rPr>
-                <w:rFonts w:ascii="Courier New" w:hAnsi="Courier New" w:cs="Courier New"/>
-                <w:color w:val="C0C0C0"/>
-                <w:sz w:val="18"/>
-                <w:szCs w:val="18"/>
-              </w:rPr>
-              <w:t xml:space="preserve"> </w:t>
-            </w:r>
-            <w:r>
-              <w:rPr>
-                <w:rFonts w:ascii="Courier New" w:hAnsi="Courier New" w:cs="Courier New"/>
-                <w:color w:val="93C763"/>
-                <w:sz w:val="18"/>
-                <w:szCs w:val="18"/>
-              </w:rPr>
-              <w:t>INTO</w:t>
+              <w:t>INSERTINTO</w:t>
             </w:r>
             <w:r>
               <w:rPr>
@@ -1150,29 +972,11 @@
             <w:r>
               <w:rPr>
                 <w:rFonts w:ascii="Courier New" w:hAnsi="Courier New" w:cs="Courier New"/>
-                <w:color w:val="C0C0C0"/>
-                <w:sz w:val="18"/>
-                <w:szCs w:val="18"/>
-              </w:rPr>
-              <w:t xml:space="preserve"> </w:t>
-            </w:r>
-            <w:r>
-              <w:rPr>
-                <w:rFonts w:ascii="Courier New" w:hAnsi="Courier New" w:cs="Courier New"/>
                 <w:color w:val="93C763"/>
                 <w:sz w:val="18"/>
                 <w:szCs w:val="18"/>
               </w:rPr>
               <w:t>VALUES</w:t>
-            </w:r>
-            <w:r>
-              <w:rPr>
-                <w:rFonts w:ascii="Courier New" w:hAnsi="Courier New" w:cs="Courier New"/>
-                <w:color w:val="C0C0C0"/>
-                <w:sz w:val="18"/>
-                <w:szCs w:val="18"/>
-              </w:rPr>
-              <w:t xml:space="preserve"> </w:t>
             </w:r>
             <w:r>
               <w:rPr>
@@ -1259,25 +1063,7 @@
                 <w:sz w:val="18"/>
                 <w:szCs w:val="18"/>
               </w:rPr>
-              <w:t>INSERT</w:t>
-            </w:r>
-            <w:r>
-              <w:rPr>
-                <w:rFonts w:ascii="Courier New" w:hAnsi="Courier New" w:cs="Courier New"/>
-                <w:color w:val="C0C0C0"/>
-                <w:sz w:val="18"/>
-                <w:szCs w:val="18"/>
-              </w:rPr>
-              <w:t xml:space="preserve"> </w:t>
-            </w:r>
-            <w:r>
-              <w:rPr>
-                <w:rFonts w:ascii="Courier New" w:hAnsi="Courier New" w:cs="Courier New"/>
-                <w:color w:val="93C763"/>
-                <w:sz w:val="18"/>
-                <w:szCs w:val="18"/>
-              </w:rPr>
-              <w:t>INTO</w:t>
+              <w:t>INSERTINTO</w:t>
             </w:r>
             <w:r>
               <w:rPr>
@@ -1336,29 +1122,11 @@
             <w:r>
               <w:rPr>
                 <w:rFonts w:ascii="Courier New" w:hAnsi="Courier New" w:cs="Courier New"/>
-                <w:color w:val="C0C0C0"/>
-                <w:sz w:val="18"/>
-                <w:szCs w:val="18"/>
-              </w:rPr>
-              <w:t xml:space="preserve"> </w:t>
-            </w:r>
-            <w:r>
-              <w:rPr>
-                <w:rFonts w:ascii="Courier New" w:hAnsi="Courier New" w:cs="Courier New"/>
                 <w:color w:val="93C763"/>
                 <w:sz w:val="18"/>
                 <w:szCs w:val="18"/>
               </w:rPr>
               <w:t>VALUES</w:t>
-            </w:r>
-            <w:r>
-              <w:rPr>
-                <w:rFonts w:ascii="Courier New" w:hAnsi="Courier New" w:cs="Courier New"/>
-                <w:color w:val="C0C0C0"/>
-                <w:sz w:val="18"/>
-                <w:szCs w:val="18"/>
-              </w:rPr>
-              <w:t xml:space="preserve"> </w:t>
             </w:r>
             <w:r>
               <w:rPr>
@@ -1445,25 +1213,7 @@
                 <w:sz w:val="18"/>
                 <w:szCs w:val="18"/>
               </w:rPr>
-              <w:t>INSERT</w:t>
-            </w:r>
-            <w:r>
-              <w:rPr>
-                <w:rFonts w:ascii="Courier New" w:hAnsi="Courier New" w:cs="Courier New"/>
-                <w:color w:val="C0C0C0"/>
-                <w:sz w:val="18"/>
-                <w:szCs w:val="18"/>
-              </w:rPr>
-              <w:t xml:space="preserve"> </w:t>
-            </w:r>
-            <w:r>
-              <w:rPr>
-                <w:rFonts w:ascii="Courier New" w:hAnsi="Courier New" w:cs="Courier New"/>
-                <w:color w:val="93C763"/>
-                <w:sz w:val="18"/>
-                <w:szCs w:val="18"/>
-              </w:rPr>
-              <w:t>INTO</w:t>
+              <w:t>INSERTINTO</w:t>
             </w:r>
             <w:r>
               <w:rPr>
@@ -1522,29 +1272,11 @@
             <w:r>
               <w:rPr>
                 <w:rFonts w:ascii="Courier New" w:hAnsi="Courier New" w:cs="Courier New"/>
-                <w:color w:val="C0C0C0"/>
-                <w:sz w:val="18"/>
-                <w:szCs w:val="18"/>
-              </w:rPr>
-              <w:t xml:space="preserve"> </w:t>
-            </w:r>
-            <w:r>
-              <w:rPr>
-                <w:rFonts w:ascii="Courier New" w:hAnsi="Courier New" w:cs="Courier New"/>
                 <w:color w:val="93C763"/>
                 <w:sz w:val="18"/>
                 <w:szCs w:val="18"/>
               </w:rPr>
               <w:t>VALUES</w:t>
-            </w:r>
-            <w:r>
-              <w:rPr>
-                <w:rFonts w:ascii="Courier New" w:hAnsi="Courier New" w:cs="Courier New"/>
-                <w:color w:val="C0C0C0"/>
-                <w:sz w:val="18"/>
-                <w:szCs w:val="18"/>
-              </w:rPr>
-              <w:t xml:space="preserve"> </w:t>
             </w:r>
             <w:r>
               <w:rPr>
@@ -1631,25 +1363,7 @@
                 <w:sz w:val="18"/>
                 <w:szCs w:val="18"/>
               </w:rPr>
-              <w:t>INSERT</w:t>
-            </w:r>
-            <w:r>
-              <w:rPr>
-                <w:rFonts w:ascii="Courier New" w:hAnsi="Courier New" w:cs="Courier New"/>
-                <w:color w:val="C0C0C0"/>
-                <w:sz w:val="18"/>
-                <w:szCs w:val="18"/>
-              </w:rPr>
-              <w:t xml:space="preserve"> </w:t>
-            </w:r>
-            <w:r>
-              <w:rPr>
-                <w:rFonts w:ascii="Courier New" w:hAnsi="Courier New" w:cs="Courier New"/>
-                <w:color w:val="93C763"/>
-                <w:sz w:val="18"/>
-                <w:szCs w:val="18"/>
-              </w:rPr>
-              <w:t>INTO</w:t>
+              <w:t>INSERTINTO</w:t>
             </w:r>
             <w:r>
               <w:rPr>
@@ -1708,29 +1422,11 @@
             <w:r>
               <w:rPr>
                 <w:rFonts w:ascii="Courier New" w:hAnsi="Courier New" w:cs="Courier New"/>
-                <w:color w:val="C0C0C0"/>
-                <w:sz w:val="18"/>
-                <w:szCs w:val="18"/>
-              </w:rPr>
-              <w:t xml:space="preserve"> </w:t>
-            </w:r>
-            <w:r>
-              <w:rPr>
-                <w:rFonts w:ascii="Courier New" w:hAnsi="Courier New" w:cs="Courier New"/>
                 <w:color w:val="93C763"/>
                 <w:sz w:val="18"/>
                 <w:szCs w:val="18"/>
               </w:rPr>
               <w:t>VALUES</w:t>
-            </w:r>
-            <w:r>
-              <w:rPr>
-                <w:rFonts w:ascii="Courier New" w:hAnsi="Courier New" w:cs="Courier New"/>
-                <w:color w:val="C0C0C0"/>
-                <w:sz w:val="18"/>
-                <w:szCs w:val="18"/>
-              </w:rPr>
-              <w:t xml:space="preserve"> </w:t>
             </w:r>
             <w:r>
               <w:rPr>
@@ -1817,25 +1513,7 @@
                 <w:sz w:val="18"/>
                 <w:szCs w:val="18"/>
               </w:rPr>
-              <w:t>INSERT</w:t>
-            </w:r>
-            <w:r>
-              <w:rPr>
-                <w:rFonts w:ascii="Courier New" w:hAnsi="Courier New" w:cs="Courier New"/>
-                <w:color w:val="C0C0C0"/>
-                <w:sz w:val="18"/>
-                <w:szCs w:val="18"/>
-              </w:rPr>
-              <w:t xml:space="preserve"> </w:t>
-            </w:r>
-            <w:r>
-              <w:rPr>
-                <w:rFonts w:ascii="Courier New" w:hAnsi="Courier New" w:cs="Courier New"/>
-                <w:color w:val="93C763"/>
-                <w:sz w:val="18"/>
-                <w:szCs w:val="18"/>
-              </w:rPr>
-              <w:t>INTO</w:t>
+              <w:t>INSERTINTO</w:t>
             </w:r>
             <w:r>
               <w:rPr>
@@ -1894,29 +1572,11 @@
             <w:r>
               <w:rPr>
                 <w:rFonts w:ascii="Courier New" w:hAnsi="Courier New" w:cs="Courier New"/>
-                <w:color w:val="C0C0C0"/>
-                <w:sz w:val="18"/>
-                <w:szCs w:val="18"/>
-              </w:rPr>
-              <w:t xml:space="preserve"> </w:t>
-            </w:r>
-            <w:r>
-              <w:rPr>
-                <w:rFonts w:ascii="Courier New" w:hAnsi="Courier New" w:cs="Courier New"/>
                 <w:color w:val="93C763"/>
                 <w:sz w:val="18"/>
                 <w:szCs w:val="18"/>
               </w:rPr>
               <w:t>VALUES</w:t>
-            </w:r>
-            <w:r>
-              <w:rPr>
-                <w:rFonts w:ascii="Courier New" w:hAnsi="Courier New" w:cs="Courier New"/>
-                <w:color w:val="C0C0C0"/>
-                <w:sz w:val="18"/>
-                <w:szCs w:val="18"/>
-              </w:rPr>
-              <w:t xml:space="preserve"> </w:t>
             </w:r>
             <w:r>
               <w:rPr>
@@ -2003,25 +1663,7 @@
                 <w:sz w:val="18"/>
                 <w:szCs w:val="18"/>
               </w:rPr>
-              <w:t>INSERT</w:t>
-            </w:r>
-            <w:r>
-              <w:rPr>
-                <w:rFonts w:ascii="Courier New" w:hAnsi="Courier New" w:cs="Courier New"/>
-                <w:color w:val="C0C0C0"/>
-                <w:sz w:val="18"/>
-                <w:szCs w:val="18"/>
-              </w:rPr>
-              <w:t xml:space="preserve"> </w:t>
-            </w:r>
-            <w:r>
-              <w:rPr>
-                <w:rFonts w:ascii="Courier New" w:hAnsi="Courier New" w:cs="Courier New"/>
-                <w:color w:val="93C763"/>
-                <w:sz w:val="18"/>
-                <w:szCs w:val="18"/>
-              </w:rPr>
-              <w:t>INTO</w:t>
+              <w:t>INSERTINTO</w:t>
             </w:r>
             <w:r>
               <w:rPr>
@@ -2080,29 +1722,11 @@
             <w:r>
               <w:rPr>
                 <w:rFonts w:ascii="Courier New" w:hAnsi="Courier New" w:cs="Courier New"/>
-                <w:color w:val="C0C0C0"/>
-                <w:sz w:val="18"/>
-                <w:szCs w:val="18"/>
-              </w:rPr>
-              <w:t xml:space="preserve"> </w:t>
-            </w:r>
-            <w:r>
-              <w:rPr>
-                <w:rFonts w:ascii="Courier New" w:hAnsi="Courier New" w:cs="Courier New"/>
                 <w:color w:val="93C763"/>
                 <w:sz w:val="18"/>
                 <w:szCs w:val="18"/>
               </w:rPr>
               <w:t>VALUES</w:t>
-            </w:r>
-            <w:r>
-              <w:rPr>
-                <w:rFonts w:ascii="Courier New" w:hAnsi="Courier New" w:cs="Courier New"/>
-                <w:color w:val="C0C0C0"/>
-                <w:sz w:val="18"/>
-                <w:szCs w:val="18"/>
-              </w:rPr>
-              <w:t xml:space="preserve"> </w:t>
             </w:r>
             <w:r>
               <w:rPr>
@@ -2189,25 +1813,7 @@
                 <w:sz w:val="18"/>
                 <w:szCs w:val="18"/>
               </w:rPr>
-              <w:t>INSERT</w:t>
-            </w:r>
-            <w:r>
-              <w:rPr>
-                <w:rFonts w:ascii="Courier New" w:hAnsi="Courier New" w:cs="Courier New"/>
-                <w:color w:val="C0C0C0"/>
-                <w:sz w:val="18"/>
-                <w:szCs w:val="18"/>
-              </w:rPr>
-              <w:t xml:space="preserve"> </w:t>
-            </w:r>
-            <w:r>
-              <w:rPr>
-                <w:rFonts w:ascii="Courier New" w:hAnsi="Courier New" w:cs="Courier New"/>
-                <w:color w:val="93C763"/>
-                <w:sz w:val="18"/>
-                <w:szCs w:val="18"/>
-              </w:rPr>
-              <w:t>INTO</w:t>
+              <w:t>INSERTINTO</w:t>
             </w:r>
             <w:r>
               <w:rPr>
@@ -2266,29 +1872,11 @@
             <w:r>
               <w:rPr>
                 <w:rFonts w:ascii="Courier New" w:hAnsi="Courier New" w:cs="Courier New"/>
-                <w:color w:val="C0C0C0"/>
-                <w:sz w:val="18"/>
-                <w:szCs w:val="18"/>
-              </w:rPr>
-              <w:t xml:space="preserve"> </w:t>
-            </w:r>
-            <w:r>
-              <w:rPr>
-                <w:rFonts w:ascii="Courier New" w:hAnsi="Courier New" w:cs="Courier New"/>
                 <w:color w:val="93C763"/>
                 <w:sz w:val="18"/>
                 <w:szCs w:val="18"/>
               </w:rPr>
               <w:t>VALUES</w:t>
-            </w:r>
-            <w:r>
-              <w:rPr>
-                <w:rFonts w:ascii="Courier New" w:hAnsi="Courier New" w:cs="Courier New"/>
-                <w:color w:val="C0C0C0"/>
-                <w:sz w:val="18"/>
-                <w:szCs w:val="18"/>
-              </w:rPr>
-              <w:t xml:space="preserve"> </w:t>
             </w:r>
             <w:r>
               <w:rPr>
@@ -2375,25 +1963,7 @@
                 <w:sz w:val="18"/>
                 <w:szCs w:val="18"/>
               </w:rPr>
-              <w:t>INSERT</w:t>
-            </w:r>
-            <w:r>
-              <w:rPr>
-                <w:rFonts w:ascii="Courier New" w:hAnsi="Courier New" w:cs="Courier New"/>
-                <w:color w:val="C0C0C0"/>
-                <w:sz w:val="18"/>
-                <w:szCs w:val="18"/>
-              </w:rPr>
-              <w:t xml:space="preserve"> </w:t>
-            </w:r>
-            <w:r>
-              <w:rPr>
-                <w:rFonts w:ascii="Courier New" w:hAnsi="Courier New" w:cs="Courier New"/>
-                <w:color w:val="93C763"/>
-                <w:sz w:val="18"/>
-                <w:szCs w:val="18"/>
-              </w:rPr>
-              <w:t>INTO</w:t>
+              <w:t>INSERTINTO</w:t>
             </w:r>
             <w:r>
               <w:rPr>
@@ -2452,29 +2022,11 @@
             <w:r>
               <w:rPr>
                 <w:rFonts w:ascii="Courier New" w:hAnsi="Courier New" w:cs="Courier New"/>
-                <w:color w:val="C0C0C0"/>
-                <w:sz w:val="18"/>
-                <w:szCs w:val="18"/>
-              </w:rPr>
-              <w:t xml:space="preserve"> </w:t>
-            </w:r>
-            <w:r>
-              <w:rPr>
-                <w:rFonts w:ascii="Courier New" w:hAnsi="Courier New" w:cs="Courier New"/>
                 <w:color w:val="93C763"/>
                 <w:sz w:val="18"/>
                 <w:szCs w:val="18"/>
               </w:rPr>
               <w:t>VALUES</w:t>
-            </w:r>
-            <w:r>
-              <w:rPr>
-                <w:rFonts w:ascii="Courier New" w:hAnsi="Courier New" w:cs="Courier New"/>
-                <w:color w:val="C0C0C0"/>
-                <w:sz w:val="18"/>
-                <w:szCs w:val="18"/>
-              </w:rPr>
-              <w:t xml:space="preserve"> </w:t>
             </w:r>
             <w:r>
               <w:rPr>
@@ -2561,25 +2113,7 @@
                 <w:sz w:val="18"/>
                 <w:szCs w:val="18"/>
               </w:rPr>
-              <w:t>INSERT</w:t>
-            </w:r>
-            <w:r>
-              <w:rPr>
-                <w:rFonts w:ascii="Courier New" w:hAnsi="Courier New" w:cs="Courier New"/>
-                <w:color w:val="C0C0C0"/>
-                <w:sz w:val="18"/>
-                <w:szCs w:val="18"/>
-              </w:rPr>
-              <w:t xml:space="preserve"> </w:t>
-            </w:r>
-            <w:r>
-              <w:rPr>
-                <w:rFonts w:ascii="Courier New" w:hAnsi="Courier New" w:cs="Courier New"/>
-                <w:color w:val="93C763"/>
-                <w:sz w:val="18"/>
-                <w:szCs w:val="18"/>
-              </w:rPr>
-              <w:t>INTO</w:t>
+              <w:t>INSERTINTO</w:t>
             </w:r>
             <w:r>
               <w:rPr>
@@ -2638,29 +2172,11 @@
             <w:r>
               <w:rPr>
                 <w:rFonts w:ascii="Courier New" w:hAnsi="Courier New" w:cs="Courier New"/>
-                <w:color w:val="C0C0C0"/>
-                <w:sz w:val="18"/>
-                <w:szCs w:val="18"/>
-              </w:rPr>
-              <w:t xml:space="preserve"> </w:t>
-            </w:r>
-            <w:r>
-              <w:rPr>
-                <w:rFonts w:ascii="Courier New" w:hAnsi="Courier New" w:cs="Courier New"/>
                 <w:color w:val="93C763"/>
                 <w:sz w:val="18"/>
                 <w:szCs w:val="18"/>
               </w:rPr>
               <w:t>VALUES</w:t>
-            </w:r>
-            <w:r>
-              <w:rPr>
-                <w:rFonts w:ascii="Courier New" w:hAnsi="Courier New" w:cs="Courier New"/>
-                <w:color w:val="C0C0C0"/>
-                <w:sz w:val="18"/>
-                <w:szCs w:val="18"/>
-              </w:rPr>
-              <w:t xml:space="preserve"> </w:t>
             </w:r>
             <w:r>
               <w:rPr>
@@ -2747,25 +2263,7 @@
                 <w:sz w:val="18"/>
                 <w:szCs w:val="18"/>
               </w:rPr>
-              <w:t>INSERT</w:t>
-            </w:r>
-            <w:r>
-              <w:rPr>
-                <w:rFonts w:ascii="Courier New" w:hAnsi="Courier New" w:cs="Courier New"/>
-                <w:color w:val="C0C0C0"/>
-                <w:sz w:val="18"/>
-                <w:szCs w:val="18"/>
-              </w:rPr>
-              <w:t xml:space="preserve"> </w:t>
-            </w:r>
-            <w:r>
-              <w:rPr>
-                <w:rFonts w:ascii="Courier New" w:hAnsi="Courier New" w:cs="Courier New"/>
-                <w:color w:val="93C763"/>
-                <w:sz w:val="18"/>
-                <w:szCs w:val="18"/>
-              </w:rPr>
-              <w:t>INTO</w:t>
+              <w:t>INSERTINTO</w:t>
             </w:r>
             <w:r>
               <w:rPr>
@@ -2824,29 +2322,11 @@
             <w:r>
               <w:rPr>
                 <w:rFonts w:ascii="Courier New" w:hAnsi="Courier New" w:cs="Courier New"/>
-                <w:color w:val="C0C0C0"/>
-                <w:sz w:val="18"/>
-                <w:szCs w:val="18"/>
-              </w:rPr>
-              <w:t xml:space="preserve"> </w:t>
-            </w:r>
-            <w:r>
-              <w:rPr>
-                <w:rFonts w:ascii="Courier New" w:hAnsi="Courier New" w:cs="Courier New"/>
                 <w:color w:val="93C763"/>
                 <w:sz w:val="18"/>
                 <w:szCs w:val="18"/>
               </w:rPr>
               <w:t>VALUES</w:t>
-            </w:r>
-            <w:r>
-              <w:rPr>
-                <w:rFonts w:ascii="Courier New" w:hAnsi="Courier New" w:cs="Courier New"/>
-                <w:color w:val="C0C0C0"/>
-                <w:sz w:val="18"/>
-                <w:szCs w:val="18"/>
-              </w:rPr>
-              <w:t xml:space="preserve"> </w:t>
             </w:r>
             <w:r>
               <w:rPr>
@@ -2933,25 +2413,7 @@
                 <w:sz w:val="18"/>
                 <w:szCs w:val="18"/>
               </w:rPr>
-              <w:t>INSERT</w:t>
-            </w:r>
-            <w:r>
-              <w:rPr>
-                <w:rFonts w:ascii="Courier New" w:hAnsi="Courier New" w:cs="Courier New"/>
-                <w:color w:val="C0C0C0"/>
-                <w:sz w:val="18"/>
-                <w:szCs w:val="18"/>
-              </w:rPr>
-              <w:t xml:space="preserve"> </w:t>
-            </w:r>
-            <w:r>
-              <w:rPr>
-                <w:rFonts w:ascii="Courier New" w:hAnsi="Courier New" w:cs="Courier New"/>
-                <w:color w:val="93C763"/>
-                <w:sz w:val="18"/>
-                <w:szCs w:val="18"/>
-              </w:rPr>
-              <w:t>INTO</w:t>
+              <w:t>INSERTINTO</w:t>
             </w:r>
             <w:r>
               <w:rPr>
@@ -3010,29 +2472,11 @@
             <w:r>
               <w:rPr>
                 <w:rFonts w:ascii="Courier New" w:hAnsi="Courier New" w:cs="Courier New"/>
-                <w:color w:val="C0C0C0"/>
-                <w:sz w:val="18"/>
-                <w:szCs w:val="18"/>
-              </w:rPr>
-              <w:t xml:space="preserve"> </w:t>
-            </w:r>
-            <w:r>
-              <w:rPr>
-                <w:rFonts w:ascii="Courier New" w:hAnsi="Courier New" w:cs="Courier New"/>
                 <w:color w:val="93C763"/>
                 <w:sz w:val="18"/>
                 <w:szCs w:val="18"/>
               </w:rPr>
               <w:t>VALUES</w:t>
-            </w:r>
-            <w:r>
-              <w:rPr>
-                <w:rFonts w:ascii="Courier New" w:hAnsi="Courier New" w:cs="Courier New"/>
-                <w:color w:val="C0C0C0"/>
-                <w:sz w:val="18"/>
-                <w:szCs w:val="18"/>
-              </w:rPr>
-              <w:t xml:space="preserve"> </w:t>
             </w:r>
             <w:r>
               <w:rPr>
@@ -3119,25 +2563,7 @@
                 <w:sz w:val="18"/>
                 <w:szCs w:val="18"/>
               </w:rPr>
-              <w:t>INSERT</w:t>
-            </w:r>
-            <w:r>
-              <w:rPr>
-                <w:rFonts w:ascii="Courier New" w:hAnsi="Courier New" w:cs="Courier New"/>
-                <w:color w:val="C0C0C0"/>
-                <w:sz w:val="18"/>
-                <w:szCs w:val="18"/>
-              </w:rPr>
-              <w:t xml:space="preserve"> </w:t>
-            </w:r>
-            <w:r>
-              <w:rPr>
-                <w:rFonts w:ascii="Courier New" w:hAnsi="Courier New" w:cs="Courier New"/>
-                <w:color w:val="93C763"/>
-                <w:sz w:val="18"/>
-                <w:szCs w:val="18"/>
-              </w:rPr>
-              <w:t>INTO</w:t>
+              <w:t>INSERTINTO</w:t>
             </w:r>
             <w:r>
               <w:rPr>
@@ -3196,29 +2622,11 @@
             <w:r>
               <w:rPr>
                 <w:rFonts w:ascii="Courier New" w:hAnsi="Courier New" w:cs="Courier New"/>
-                <w:color w:val="C0C0C0"/>
-                <w:sz w:val="18"/>
-                <w:szCs w:val="18"/>
-              </w:rPr>
-              <w:t xml:space="preserve"> </w:t>
-            </w:r>
-            <w:r>
-              <w:rPr>
-                <w:rFonts w:ascii="Courier New" w:hAnsi="Courier New" w:cs="Courier New"/>
                 <w:color w:val="93C763"/>
                 <w:sz w:val="18"/>
                 <w:szCs w:val="18"/>
               </w:rPr>
               <w:t>VALUES</w:t>
-            </w:r>
-            <w:r>
-              <w:rPr>
-                <w:rFonts w:ascii="Courier New" w:hAnsi="Courier New" w:cs="Courier New"/>
-                <w:color w:val="C0C0C0"/>
-                <w:sz w:val="18"/>
-                <w:szCs w:val="18"/>
-              </w:rPr>
-              <w:t xml:space="preserve"> </w:t>
             </w:r>
             <w:r>
               <w:rPr>
@@ -3305,25 +2713,7 @@
                 <w:sz w:val="18"/>
                 <w:szCs w:val="18"/>
               </w:rPr>
-              <w:t>INSERT</w:t>
-            </w:r>
-            <w:r>
-              <w:rPr>
-                <w:rFonts w:ascii="Courier New" w:hAnsi="Courier New" w:cs="Courier New"/>
-                <w:color w:val="C0C0C0"/>
-                <w:sz w:val="18"/>
-                <w:szCs w:val="18"/>
-              </w:rPr>
-              <w:t xml:space="preserve"> </w:t>
-            </w:r>
-            <w:r>
-              <w:rPr>
-                <w:rFonts w:ascii="Courier New" w:hAnsi="Courier New" w:cs="Courier New"/>
-                <w:color w:val="93C763"/>
-                <w:sz w:val="18"/>
-                <w:szCs w:val="18"/>
-              </w:rPr>
-              <w:t>INTO</w:t>
+              <w:t>INSERTINTO</w:t>
             </w:r>
             <w:r>
               <w:rPr>
@@ -3382,29 +2772,11 @@
             <w:r>
               <w:rPr>
                 <w:rFonts w:ascii="Courier New" w:hAnsi="Courier New" w:cs="Courier New"/>
-                <w:color w:val="C0C0C0"/>
-                <w:sz w:val="18"/>
-                <w:szCs w:val="18"/>
-              </w:rPr>
-              <w:t xml:space="preserve"> </w:t>
-            </w:r>
-            <w:r>
-              <w:rPr>
-                <w:rFonts w:ascii="Courier New" w:hAnsi="Courier New" w:cs="Courier New"/>
                 <w:color w:val="93C763"/>
                 <w:sz w:val="18"/>
                 <w:szCs w:val="18"/>
               </w:rPr>
               <w:t>VALUES</w:t>
-            </w:r>
-            <w:r>
-              <w:rPr>
-                <w:rFonts w:ascii="Courier New" w:hAnsi="Courier New" w:cs="Courier New"/>
-                <w:color w:val="C0C0C0"/>
-                <w:sz w:val="18"/>
-                <w:szCs w:val="18"/>
-              </w:rPr>
-              <w:t xml:space="preserve"> </w:t>
             </w:r>
             <w:r>
               <w:rPr>
@@ -3491,25 +2863,7 @@
                 <w:sz w:val="18"/>
                 <w:szCs w:val="18"/>
               </w:rPr>
-              <w:t>INSERT</w:t>
-            </w:r>
-            <w:r>
-              <w:rPr>
-                <w:rFonts w:ascii="Courier New" w:hAnsi="Courier New" w:cs="Courier New"/>
-                <w:color w:val="C0C0C0"/>
-                <w:sz w:val="18"/>
-                <w:szCs w:val="18"/>
-              </w:rPr>
-              <w:t xml:space="preserve"> </w:t>
-            </w:r>
-            <w:r>
-              <w:rPr>
-                <w:rFonts w:ascii="Courier New" w:hAnsi="Courier New" w:cs="Courier New"/>
-                <w:color w:val="93C763"/>
-                <w:sz w:val="18"/>
-                <w:szCs w:val="18"/>
-              </w:rPr>
-              <w:t>INTO</w:t>
+              <w:t>INSERTINTO</w:t>
             </w:r>
             <w:r>
               <w:rPr>
@@ -3568,29 +2922,11 @@
             <w:r>
               <w:rPr>
                 <w:rFonts w:ascii="Courier New" w:hAnsi="Courier New" w:cs="Courier New"/>
-                <w:color w:val="C0C0C0"/>
-                <w:sz w:val="18"/>
-                <w:szCs w:val="18"/>
-              </w:rPr>
-              <w:t xml:space="preserve"> </w:t>
-            </w:r>
-            <w:r>
-              <w:rPr>
-                <w:rFonts w:ascii="Courier New" w:hAnsi="Courier New" w:cs="Courier New"/>
                 <w:color w:val="93C763"/>
                 <w:sz w:val="18"/>
                 <w:szCs w:val="18"/>
               </w:rPr>
               <w:t>VALUES</w:t>
-            </w:r>
-            <w:r>
-              <w:rPr>
-                <w:rFonts w:ascii="Courier New" w:hAnsi="Courier New" w:cs="Courier New"/>
-                <w:color w:val="C0C0C0"/>
-                <w:sz w:val="18"/>
-                <w:szCs w:val="18"/>
-              </w:rPr>
-              <w:t xml:space="preserve"> </w:t>
             </w:r>
             <w:r>
               <w:rPr>
@@ -3677,25 +3013,7 @@
                 <w:sz w:val="18"/>
                 <w:szCs w:val="18"/>
               </w:rPr>
-              <w:t>INSERT</w:t>
-            </w:r>
-            <w:r>
-              <w:rPr>
-                <w:rFonts w:ascii="Courier New" w:hAnsi="Courier New" w:cs="Courier New"/>
-                <w:color w:val="C0C0C0"/>
-                <w:sz w:val="18"/>
-                <w:szCs w:val="18"/>
-              </w:rPr>
-              <w:t xml:space="preserve"> </w:t>
-            </w:r>
-            <w:r>
-              <w:rPr>
-                <w:rFonts w:ascii="Courier New" w:hAnsi="Courier New" w:cs="Courier New"/>
-                <w:color w:val="93C763"/>
-                <w:sz w:val="18"/>
-                <w:szCs w:val="18"/>
-              </w:rPr>
-              <w:t>INTO</w:t>
+              <w:t>INSERTINTO</w:t>
             </w:r>
             <w:r>
               <w:rPr>
@@ -3754,29 +3072,11 @@
             <w:r>
               <w:rPr>
                 <w:rFonts w:ascii="Courier New" w:hAnsi="Courier New" w:cs="Courier New"/>
-                <w:color w:val="C0C0C0"/>
-                <w:sz w:val="18"/>
-                <w:szCs w:val="18"/>
-              </w:rPr>
-              <w:t xml:space="preserve"> </w:t>
-            </w:r>
-            <w:r>
-              <w:rPr>
-                <w:rFonts w:ascii="Courier New" w:hAnsi="Courier New" w:cs="Courier New"/>
                 <w:color w:val="93C763"/>
                 <w:sz w:val="18"/>
                 <w:szCs w:val="18"/>
               </w:rPr>
               <w:t>VALUES</w:t>
-            </w:r>
-            <w:r>
-              <w:rPr>
-                <w:rFonts w:ascii="Courier New" w:hAnsi="Courier New" w:cs="Courier New"/>
-                <w:color w:val="C0C0C0"/>
-                <w:sz w:val="18"/>
-                <w:szCs w:val="18"/>
-              </w:rPr>
-              <w:t xml:space="preserve"> </w:t>
             </w:r>
             <w:r>
               <w:rPr>
@@ -3863,25 +3163,7 @@
                 <w:sz w:val="18"/>
                 <w:szCs w:val="18"/>
               </w:rPr>
-              <w:t>INSERT</w:t>
-            </w:r>
-            <w:r>
-              <w:rPr>
-                <w:rFonts w:ascii="Courier New" w:hAnsi="Courier New" w:cs="Courier New"/>
-                <w:color w:val="C0C0C0"/>
-                <w:sz w:val="18"/>
-                <w:szCs w:val="18"/>
-              </w:rPr>
-              <w:t xml:space="preserve"> </w:t>
-            </w:r>
-            <w:r>
-              <w:rPr>
-                <w:rFonts w:ascii="Courier New" w:hAnsi="Courier New" w:cs="Courier New"/>
-                <w:color w:val="93C763"/>
-                <w:sz w:val="18"/>
-                <w:szCs w:val="18"/>
-              </w:rPr>
-              <w:t>INTO</w:t>
+              <w:t>INSERTINTO</w:t>
             </w:r>
             <w:r>
               <w:rPr>
@@ -3940,29 +3222,11 @@
             <w:r>
               <w:rPr>
                 <w:rFonts w:ascii="Courier New" w:hAnsi="Courier New" w:cs="Courier New"/>
-                <w:color w:val="C0C0C0"/>
-                <w:sz w:val="18"/>
-                <w:szCs w:val="18"/>
-              </w:rPr>
-              <w:t xml:space="preserve"> </w:t>
-            </w:r>
-            <w:r>
-              <w:rPr>
-                <w:rFonts w:ascii="Courier New" w:hAnsi="Courier New" w:cs="Courier New"/>
                 <w:color w:val="93C763"/>
                 <w:sz w:val="18"/>
                 <w:szCs w:val="18"/>
               </w:rPr>
               <w:t>VALUES</w:t>
-            </w:r>
-            <w:r>
-              <w:rPr>
-                <w:rFonts w:ascii="Courier New" w:hAnsi="Courier New" w:cs="Courier New"/>
-                <w:color w:val="C0C0C0"/>
-                <w:sz w:val="18"/>
-                <w:szCs w:val="18"/>
-              </w:rPr>
-              <w:t xml:space="preserve"> </w:t>
             </w:r>
             <w:r>
               <w:rPr>
@@ -4049,25 +3313,7 @@
                 <w:sz w:val="18"/>
                 <w:szCs w:val="18"/>
               </w:rPr>
-              <w:t>INSERT</w:t>
-            </w:r>
-            <w:r>
-              <w:rPr>
-                <w:rFonts w:ascii="Courier New" w:hAnsi="Courier New" w:cs="Courier New"/>
-                <w:color w:val="C0C0C0"/>
-                <w:sz w:val="18"/>
-                <w:szCs w:val="18"/>
-              </w:rPr>
-              <w:t xml:space="preserve"> </w:t>
-            </w:r>
-            <w:r>
-              <w:rPr>
-                <w:rFonts w:ascii="Courier New" w:hAnsi="Courier New" w:cs="Courier New"/>
-                <w:color w:val="93C763"/>
-                <w:sz w:val="18"/>
-                <w:szCs w:val="18"/>
-              </w:rPr>
-              <w:t>INTO</w:t>
+              <w:t>INSERTINTO</w:t>
             </w:r>
             <w:r>
               <w:rPr>
@@ -4126,29 +3372,11 @@
             <w:r>
               <w:rPr>
                 <w:rFonts w:ascii="Courier New" w:hAnsi="Courier New" w:cs="Courier New"/>
-                <w:color w:val="C0C0C0"/>
-                <w:sz w:val="18"/>
-                <w:szCs w:val="18"/>
-              </w:rPr>
-              <w:t xml:space="preserve"> </w:t>
-            </w:r>
-            <w:r>
-              <w:rPr>
-                <w:rFonts w:ascii="Courier New" w:hAnsi="Courier New" w:cs="Courier New"/>
                 <w:color w:val="93C763"/>
                 <w:sz w:val="18"/>
                 <w:szCs w:val="18"/>
               </w:rPr>
               <w:t>VALUES</w:t>
-            </w:r>
-            <w:r>
-              <w:rPr>
-                <w:rFonts w:ascii="Courier New" w:hAnsi="Courier New" w:cs="Courier New"/>
-                <w:color w:val="C0C0C0"/>
-                <w:sz w:val="18"/>
-                <w:szCs w:val="18"/>
-              </w:rPr>
-              <w:t xml:space="preserve"> </w:t>
             </w:r>
             <w:r>
               <w:rPr>
@@ -4235,25 +3463,7 @@
                 <w:sz w:val="18"/>
                 <w:szCs w:val="18"/>
               </w:rPr>
-              <w:t>INSERT</w:t>
-            </w:r>
-            <w:r>
-              <w:rPr>
-                <w:rFonts w:ascii="Courier New" w:hAnsi="Courier New" w:cs="Courier New"/>
-                <w:color w:val="C0C0C0"/>
-                <w:sz w:val="18"/>
-                <w:szCs w:val="18"/>
-              </w:rPr>
-              <w:t xml:space="preserve"> </w:t>
-            </w:r>
-            <w:r>
-              <w:rPr>
-                <w:rFonts w:ascii="Courier New" w:hAnsi="Courier New" w:cs="Courier New"/>
-                <w:color w:val="93C763"/>
-                <w:sz w:val="18"/>
-                <w:szCs w:val="18"/>
-              </w:rPr>
-              <w:t>INTO</w:t>
+              <w:t>INSERTINTO</w:t>
             </w:r>
             <w:r>
               <w:rPr>
@@ -4312,29 +3522,11 @@
             <w:r>
               <w:rPr>
                 <w:rFonts w:ascii="Courier New" w:hAnsi="Courier New" w:cs="Courier New"/>
-                <w:color w:val="C0C0C0"/>
-                <w:sz w:val="18"/>
-                <w:szCs w:val="18"/>
-              </w:rPr>
-              <w:t xml:space="preserve"> </w:t>
-            </w:r>
-            <w:r>
-              <w:rPr>
-                <w:rFonts w:ascii="Courier New" w:hAnsi="Courier New" w:cs="Courier New"/>
                 <w:color w:val="93C763"/>
                 <w:sz w:val="18"/>
                 <w:szCs w:val="18"/>
               </w:rPr>
               <w:t>VALUES</w:t>
-            </w:r>
-            <w:r>
-              <w:rPr>
-                <w:rFonts w:ascii="Courier New" w:hAnsi="Courier New" w:cs="Courier New"/>
-                <w:color w:val="C0C0C0"/>
-                <w:sz w:val="18"/>
-                <w:szCs w:val="18"/>
-              </w:rPr>
-              <w:t xml:space="preserve"> </w:t>
             </w:r>
             <w:r>
               <w:rPr>
@@ -4421,25 +3613,7 @@
                 <w:sz w:val="18"/>
                 <w:szCs w:val="18"/>
               </w:rPr>
-              <w:t>INSERT</w:t>
-            </w:r>
-            <w:r>
-              <w:rPr>
-                <w:rFonts w:ascii="Courier New" w:hAnsi="Courier New" w:cs="Courier New"/>
-                <w:color w:val="C0C0C0"/>
-                <w:sz w:val="18"/>
-                <w:szCs w:val="18"/>
-              </w:rPr>
-              <w:t xml:space="preserve"> </w:t>
-            </w:r>
-            <w:r>
-              <w:rPr>
-                <w:rFonts w:ascii="Courier New" w:hAnsi="Courier New" w:cs="Courier New"/>
-                <w:color w:val="93C763"/>
-                <w:sz w:val="18"/>
-                <w:szCs w:val="18"/>
-              </w:rPr>
-              <w:t>INTO</w:t>
+              <w:t>INSERTINTO</w:t>
             </w:r>
             <w:r>
               <w:rPr>
@@ -4498,29 +3672,11 @@
             <w:r>
               <w:rPr>
                 <w:rFonts w:ascii="Courier New" w:hAnsi="Courier New" w:cs="Courier New"/>
-                <w:color w:val="C0C0C0"/>
-                <w:sz w:val="18"/>
-                <w:szCs w:val="18"/>
-              </w:rPr>
-              <w:t xml:space="preserve"> </w:t>
-            </w:r>
-            <w:r>
-              <w:rPr>
-                <w:rFonts w:ascii="Courier New" w:hAnsi="Courier New" w:cs="Courier New"/>
                 <w:color w:val="93C763"/>
                 <w:sz w:val="18"/>
                 <w:szCs w:val="18"/>
               </w:rPr>
               <w:t>VALUES</w:t>
-            </w:r>
-            <w:r>
-              <w:rPr>
-                <w:rFonts w:ascii="Courier New" w:hAnsi="Courier New" w:cs="Courier New"/>
-                <w:color w:val="C0C0C0"/>
-                <w:sz w:val="18"/>
-                <w:szCs w:val="18"/>
-              </w:rPr>
-              <w:t xml:space="preserve"> </w:t>
             </w:r>
             <w:r>
               <w:rPr>
@@ -4607,25 +3763,7 @@
                 <w:sz w:val="18"/>
                 <w:szCs w:val="18"/>
               </w:rPr>
-              <w:t>INSERT</w:t>
-            </w:r>
-            <w:r>
-              <w:rPr>
-                <w:rFonts w:ascii="Courier New" w:hAnsi="Courier New" w:cs="Courier New"/>
-                <w:color w:val="C0C0C0"/>
-                <w:sz w:val="18"/>
-                <w:szCs w:val="18"/>
-              </w:rPr>
-              <w:t xml:space="preserve"> </w:t>
-            </w:r>
-            <w:r>
-              <w:rPr>
-                <w:rFonts w:ascii="Courier New" w:hAnsi="Courier New" w:cs="Courier New"/>
-                <w:color w:val="93C763"/>
-                <w:sz w:val="18"/>
-                <w:szCs w:val="18"/>
-              </w:rPr>
-              <w:t>INTO</w:t>
+              <w:t>INSERTINTO</w:t>
             </w:r>
             <w:r>
               <w:rPr>
@@ -4684,29 +3822,11 @@
             <w:r>
               <w:rPr>
                 <w:rFonts w:ascii="Courier New" w:hAnsi="Courier New" w:cs="Courier New"/>
-                <w:color w:val="C0C0C0"/>
-                <w:sz w:val="18"/>
-                <w:szCs w:val="18"/>
-              </w:rPr>
-              <w:t xml:space="preserve"> </w:t>
-            </w:r>
-            <w:r>
-              <w:rPr>
-                <w:rFonts w:ascii="Courier New" w:hAnsi="Courier New" w:cs="Courier New"/>
                 <w:color w:val="93C763"/>
                 <w:sz w:val="18"/>
                 <w:szCs w:val="18"/>
               </w:rPr>
               <w:t>VALUES</w:t>
-            </w:r>
-            <w:r>
-              <w:rPr>
-                <w:rFonts w:ascii="Courier New" w:hAnsi="Courier New" w:cs="Courier New"/>
-                <w:color w:val="C0C0C0"/>
-                <w:sz w:val="18"/>
-                <w:szCs w:val="18"/>
-              </w:rPr>
-              <w:t xml:space="preserve"> </w:t>
             </w:r>
             <w:r>
               <w:rPr>
@@ -4793,25 +3913,7 @@
                 <w:sz w:val="18"/>
                 <w:szCs w:val="18"/>
               </w:rPr>
-              <w:t>INSERT</w:t>
-            </w:r>
-            <w:r>
-              <w:rPr>
-                <w:rFonts w:ascii="Courier New" w:hAnsi="Courier New" w:cs="Courier New"/>
-                <w:color w:val="C0C0C0"/>
-                <w:sz w:val="18"/>
-                <w:szCs w:val="18"/>
-              </w:rPr>
-              <w:t xml:space="preserve"> </w:t>
-            </w:r>
-            <w:r>
-              <w:rPr>
-                <w:rFonts w:ascii="Courier New" w:hAnsi="Courier New" w:cs="Courier New"/>
-                <w:color w:val="93C763"/>
-                <w:sz w:val="18"/>
-                <w:szCs w:val="18"/>
-              </w:rPr>
-              <w:t>INTO</w:t>
+              <w:t>INSERTINTO</w:t>
             </w:r>
             <w:r>
               <w:rPr>
@@ -4870,29 +3972,11 @@
             <w:r>
               <w:rPr>
                 <w:rFonts w:ascii="Courier New" w:hAnsi="Courier New" w:cs="Courier New"/>
-                <w:color w:val="C0C0C0"/>
-                <w:sz w:val="18"/>
-                <w:szCs w:val="18"/>
-              </w:rPr>
-              <w:t xml:space="preserve"> </w:t>
-            </w:r>
-            <w:r>
-              <w:rPr>
-                <w:rFonts w:ascii="Courier New" w:hAnsi="Courier New" w:cs="Courier New"/>
                 <w:color w:val="93C763"/>
                 <w:sz w:val="18"/>
                 <w:szCs w:val="18"/>
               </w:rPr>
               <w:t>VALUES</w:t>
-            </w:r>
-            <w:r>
-              <w:rPr>
-                <w:rFonts w:ascii="Courier New" w:hAnsi="Courier New" w:cs="Courier New"/>
-                <w:color w:val="C0C0C0"/>
-                <w:sz w:val="18"/>
-                <w:szCs w:val="18"/>
-              </w:rPr>
-              <w:t xml:space="preserve"> </w:t>
             </w:r>
             <w:r>
               <w:rPr>
@@ -4979,25 +4063,7 @@
                 <w:sz w:val="18"/>
                 <w:szCs w:val="18"/>
               </w:rPr>
-              <w:t>INSERT</w:t>
-            </w:r>
-            <w:r>
-              <w:rPr>
-                <w:rFonts w:ascii="Courier New" w:hAnsi="Courier New" w:cs="Courier New"/>
-                <w:color w:val="C0C0C0"/>
-                <w:sz w:val="18"/>
-                <w:szCs w:val="18"/>
-              </w:rPr>
-              <w:t xml:space="preserve"> </w:t>
-            </w:r>
-            <w:r>
-              <w:rPr>
-                <w:rFonts w:ascii="Courier New" w:hAnsi="Courier New" w:cs="Courier New"/>
-                <w:color w:val="93C763"/>
-                <w:sz w:val="18"/>
-                <w:szCs w:val="18"/>
-              </w:rPr>
-              <w:t>INTO</w:t>
+              <w:t>INSERTINTO</w:t>
             </w:r>
             <w:r>
               <w:rPr>
@@ -5056,29 +4122,11 @@
             <w:r>
               <w:rPr>
                 <w:rFonts w:ascii="Courier New" w:hAnsi="Courier New" w:cs="Courier New"/>
-                <w:color w:val="C0C0C0"/>
-                <w:sz w:val="18"/>
-                <w:szCs w:val="18"/>
-              </w:rPr>
-              <w:t xml:space="preserve"> </w:t>
-            </w:r>
-            <w:r>
-              <w:rPr>
-                <w:rFonts w:ascii="Courier New" w:hAnsi="Courier New" w:cs="Courier New"/>
                 <w:color w:val="93C763"/>
                 <w:sz w:val="18"/>
                 <w:szCs w:val="18"/>
               </w:rPr>
               <w:t>VALUES</w:t>
-            </w:r>
-            <w:r>
-              <w:rPr>
-                <w:rFonts w:ascii="Courier New" w:hAnsi="Courier New" w:cs="Courier New"/>
-                <w:color w:val="C0C0C0"/>
-                <w:sz w:val="18"/>
-                <w:szCs w:val="18"/>
-              </w:rPr>
-              <w:t xml:space="preserve"> </w:t>
             </w:r>
             <w:r>
               <w:rPr>
@@ -5165,25 +4213,7 @@
                 <w:sz w:val="18"/>
                 <w:szCs w:val="18"/>
               </w:rPr>
-              <w:t>INSERT</w:t>
-            </w:r>
-            <w:r>
-              <w:rPr>
-                <w:rFonts w:ascii="Courier New" w:hAnsi="Courier New" w:cs="Courier New"/>
-                <w:color w:val="C0C0C0"/>
-                <w:sz w:val="18"/>
-                <w:szCs w:val="18"/>
-              </w:rPr>
-              <w:t xml:space="preserve"> </w:t>
-            </w:r>
-            <w:r>
-              <w:rPr>
-                <w:rFonts w:ascii="Courier New" w:hAnsi="Courier New" w:cs="Courier New"/>
-                <w:color w:val="93C763"/>
-                <w:sz w:val="18"/>
-                <w:szCs w:val="18"/>
-              </w:rPr>
-              <w:t>INTO</w:t>
+              <w:t>INSERTINTO</w:t>
             </w:r>
             <w:r>
               <w:rPr>
@@ -5242,29 +4272,11 @@
             <w:r>
               <w:rPr>
                 <w:rFonts w:ascii="Courier New" w:hAnsi="Courier New" w:cs="Courier New"/>
-                <w:color w:val="C0C0C0"/>
-                <w:sz w:val="18"/>
-                <w:szCs w:val="18"/>
-              </w:rPr>
-              <w:t xml:space="preserve"> </w:t>
-            </w:r>
-            <w:r>
-              <w:rPr>
-                <w:rFonts w:ascii="Courier New" w:hAnsi="Courier New" w:cs="Courier New"/>
                 <w:color w:val="93C763"/>
                 <w:sz w:val="18"/>
                 <w:szCs w:val="18"/>
               </w:rPr>
               <w:t>VALUES</w:t>
-            </w:r>
-            <w:r>
-              <w:rPr>
-                <w:rFonts w:ascii="Courier New" w:hAnsi="Courier New" w:cs="Courier New"/>
-                <w:color w:val="C0C0C0"/>
-                <w:sz w:val="18"/>
-                <w:szCs w:val="18"/>
-              </w:rPr>
-              <w:t xml:space="preserve"> </w:t>
             </w:r>
             <w:r>
               <w:rPr>
@@ -5405,10 +4417,118 @@
         <w:autoSpaceDE w:val="0"/>
         <w:autoSpaceDN w:val="0"/>
         <w:adjustRightInd w:val="0"/>
+        <w:rPr>
+          <w:b/>
+          <w:bCs/>
+        </w:rPr>
+      </w:pPr>
+    </w:p>
+    <w:p>
+      <w:pPr>
+        <w:autoSpaceDE w:val="0"/>
+        <w:autoSpaceDN w:val="0"/>
+        <w:adjustRightInd w:val="0"/>
       </w:pPr>
       <w:r>
-        <w:t xml:space="preserve"> </w:t>
+        <w:t xml:space="preserve">SELECT </w:t>
       </w:r>
+      <w:proofErr w:type="gramStart"/>
+      <w:r>
+        <w:t>A.</w:t>
+      </w:r>
+      <w:proofErr w:type="gramEnd"/>
+      <w:r>
+        <w:t>ASSUNTO, A.ANO, COUNT(*) AS QUANTIDADE</w:t>
+      </w:r>
+    </w:p>
+    <w:p>
+      <w:pPr>
+        <w:autoSpaceDE w:val="0"/>
+        <w:autoSpaceDN w:val="0"/>
+        <w:adjustRightInd w:val="0"/>
+      </w:pPr>
+      <w:r>
+        <w:t xml:space="preserve">FROM ATENDIMENTOS A </w:t>
+      </w:r>
+    </w:p>
+    <w:p>
+      <w:pPr>
+        <w:autoSpaceDE w:val="0"/>
+        <w:autoSpaceDN w:val="0"/>
+        <w:adjustRightInd w:val="0"/>
+      </w:pPr>
+      <w:r>
+        <w:t xml:space="preserve">  GROUP BY </w:t>
+      </w:r>
+      <w:proofErr w:type="gramStart"/>
+      <w:r>
+        <w:t>A.</w:t>
+      </w:r>
+      <w:proofErr w:type="gramEnd"/>
+      <w:r>
+        <w:t>ASSUNTO, A.ANO</w:t>
+      </w:r>
+    </w:p>
+    <w:p>
+      <w:pPr>
+        <w:autoSpaceDE w:val="0"/>
+        <w:autoSpaceDN w:val="0"/>
+        <w:adjustRightInd w:val="0"/>
+      </w:pPr>
+      <w:r>
+        <w:t xml:space="preserve">  HAVING </w:t>
+      </w:r>
+      <w:proofErr w:type="gramStart"/>
+      <w:r>
+        <w:t>COUNT(</w:t>
+      </w:r>
+      <w:proofErr w:type="gramEnd"/>
+      <w:r>
+        <w:t>*) &gt; 3</w:t>
+      </w:r>
+    </w:p>
+    <w:p>
+      <w:pPr>
+        <w:autoSpaceDE w:val="0"/>
+        <w:autoSpaceDN w:val="0"/>
+        <w:adjustRightInd w:val="0"/>
+      </w:pPr>
+      <w:r>
+        <w:t xml:space="preserve">ORDER BY </w:t>
+      </w:r>
+    </w:p>
+    <w:p>
+      <w:pPr>
+        <w:autoSpaceDE w:val="0"/>
+        <w:autoSpaceDN w:val="0"/>
+        <w:adjustRightInd w:val="0"/>
+      </w:pPr>
+      <w:r>
+        <w:t xml:space="preserve">  </w:t>
+      </w:r>
+      <w:proofErr w:type="gramStart"/>
+      <w:r>
+        <w:t>A.</w:t>
+      </w:r>
+      <w:proofErr w:type="gramEnd"/>
+      <w:r>
+        <w:t>ANO DESC,</w:t>
+      </w:r>
+    </w:p>
+    <w:p>
+      <w:pPr>
+        <w:autoSpaceDE w:val="0"/>
+        <w:autoSpaceDN w:val="0"/>
+        <w:adjustRightInd w:val="0"/>
+      </w:pPr>
+      <w:r>
+        <w:t xml:space="preserve">  QUANTIDADE </w:t>
+      </w:r>
+      <w:proofErr w:type="gramStart"/>
+      <w:r>
+        <w:t>DESC ;</w:t>
+      </w:r>
+      <w:proofErr w:type="gramEnd"/>
     </w:p>
     <w:sectPr>
       <w:pgSz w:w="11906" w:h="16838"/>
@@ -5421,7 +4541,7 @@
 </file>
 
 <file path=word/styles.xml><?xml version="1.0" encoding="utf-8"?>
-<w:styles xmlns:mc="http://schemas.openxmlformats.org/markup-compatibility/2006" xmlns:r="http://schemas.openxmlformats.org/officeDocument/2006/relationships" xmlns:w="http://schemas.openxmlformats.org/wordprocessingml/2006/main" xmlns:w14="http://schemas.microsoft.com/office/word/2010/wordml" xmlns:w15="http://schemas.microsoft.com/office/word/2012/wordml" xmlns:w16cex="http://schemas.microsoft.com/office/word/2018/wordml/cex" xmlns:w16cid="http://schemas.microsoft.com/office/word/2016/wordml/cid" xmlns:w16="http://schemas.microsoft.com/office/word/2018/wordml" xmlns:w16sdtdh="http://schemas.microsoft.com/office/word/2020/wordml/sdtdatahash" xmlns:w16se="http://schemas.microsoft.com/office/word/2015/wordml/symex" mc:Ignorable="w14 w15 w16se w16cid w16 w16cex w16sdtdh">
+<w:styles xmlns:r="http://schemas.openxmlformats.org/officeDocument/2006/relationships" xmlns:w="http://schemas.openxmlformats.org/wordprocessingml/2006/main">
   <w:docDefaults>
     <w:rPrDefault>
       <w:rPr>
@@ -5433,387 +4553,149 @@
     </w:rPrDefault>
     <w:pPrDefault/>
   </w:docDefaults>
-  <w:latentStyles w:defLockedState="0" w:defUIPriority="99" w:defSemiHidden="0" w:defUnhideWhenUsed="0" w:defQFormat="0" w:count="376">
-    <w:lsdException w:name="Normal" w:uiPriority="0" w:qFormat="1"/>
-    <w:lsdException w:name="heading 1" w:uiPriority="9" w:qFormat="1"/>
-    <w:lsdException w:name="heading 2" w:semiHidden="1" w:uiPriority="9" w:unhideWhenUsed="1" w:qFormat="1"/>
-    <w:lsdException w:name="heading 3" w:semiHidden="1" w:uiPriority="9" w:unhideWhenUsed="1" w:qFormat="1"/>
-    <w:lsdException w:name="heading 4" w:semiHidden="1" w:uiPriority="9" w:unhideWhenUsed="1" w:qFormat="1"/>
-    <w:lsdException w:name="heading 5" w:semiHidden="1" w:uiPriority="9" w:unhideWhenUsed="1" w:qFormat="1"/>
-    <w:lsdException w:name="heading 6" w:semiHidden="1" w:uiPriority="9" w:unhideWhenUsed="1" w:qFormat="1"/>
-    <w:lsdException w:name="heading 7" w:semiHidden="1" w:uiPriority="9" w:unhideWhenUsed="1" w:qFormat="1"/>
-    <w:lsdException w:name="heading 8" w:semiHidden="1" w:uiPriority="9" w:unhideWhenUsed="1" w:qFormat="1"/>
-    <w:lsdException w:name="heading 9" w:semiHidden="1" w:uiPriority="9" w:unhideWhenUsed="1" w:qFormat="1"/>
-    <w:lsdException w:name="index 1" w:semiHidden="1" w:unhideWhenUsed="1"/>
-    <w:lsdException w:name="index 2" w:semiHidden="1" w:unhideWhenUsed="1"/>
-    <w:lsdException w:name="index 3" w:semiHidden="1" w:unhideWhenUsed="1"/>
-    <w:lsdException w:name="index 4" w:semiHidden="1" w:unhideWhenUsed="1"/>
-    <w:lsdException w:name="index 5" w:semiHidden="1" w:unhideWhenUsed="1"/>
-    <w:lsdException w:name="index 6" w:semiHidden="1" w:unhideWhenUsed="1"/>
-    <w:lsdException w:name="index 7" w:semiHidden="1" w:unhideWhenUsed="1"/>
-    <w:lsdException w:name="index 8" w:semiHidden="1" w:unhideWhenUsed="1"/>
-    <w:lsdException w:name="index 9" w:semiHidden="1" w:unhideWhenUsed="1"/>
-    <w:lsdException w:name="toc 1" w:semiHidden="1" w:uiPriority="39" w:unhideWhenUsed="1"/>
-    <w:lsdException w:name="toc 2" w:semiHidden="1" w:uiPriority="39" w:unhideWhenUsed="1"/>
-    <w:lsdException w:name="toc 3" w:semiHidden="1" w:uiPriority="39" w:unhideWhenUsed="1"/>
-    <w:lsdException w:name="toc 4" w:semiHidden="1" w:uiPriority="39" w:unhideWhenUsed="1"/>
-    <w:lsdException w:name="toc 5" w:semiHidden="1" w:uiPriority="39" w:unhideWhenUsed="1"/>
-    <w:lsdException w:name="toc 6" w:semiHidden="1" w:uiPriority="39" w:unhideWhenUsed="1"/>
-    <w:lsdException w:name="toc 7" w:semiHidden="1" w:uiPriority="39" w:unhideWhenUsed="1"/>
-    <w:lsdException w:name="toc 8" w:semiHidden="1" w:uiPriority="39" w:unhideWhenUsed="1"/>
-    <w:lsdException w:name="toc 9" w:semiHidden="1" w:uiPriority="39" w:unhideWhenUsed="1"/>
-    <w:lsdException w:name="Normal Indent" w:semiHidden="1" w:unhideWhenUsed="1"/>
-    <w:lsdException w:name="footnote text" w:semiHidden="1" w:unhideWhenUsed="1"/>
-    <w:lsdException w:name="annotation text" w:semiHidden="1" w:unhideWhenUsed="1"/>
-    <w:lsdException w:name="header" w:semiHidden="1" w:unhideWhenUsed="1"/>
-    <w:lsdException w:name="footer" w:semiHidden="1" w:unhideWhenUsed="1"/>
-    <w:lsdException w:name="index heading" w:semiHidden="1" w:unhideWhenUsed="1"/>
-    <w:lsdException w:name="caption" w:semiHidden="1" w:uiPriority="35" w:unhideWhenUsed="1" w:qFormat="1"/>
-    <w:lsdException w:name="table of figures" w:semiHidden="1" w:unhideWhenUsed="1"/>
-    <w:lsdException w:name="envelope address" w:semiHidden="1" w:unhideWhenUsed="1"/>
-    <w:lsdException w:name="envelope return" w:semiHidden="1" w:unhideWhenUsed="1"/>
-    <w:lsdException w:name="footnote reference" w:semiHidden="1" w:unhideWhenUsed="1"/>
-    <w:lsdException w:name="annotation reference" w:semiHidden="1" w:unhideWhenUsed="1"/>
-    <w:lsdException w:name="line number" w:semiHidden="1" w:unhideWhenUsed="1"/>
-    <w:lsdException w:name="page number" w:semiHidden="1" w:unhideWhenUsed="1"/>
-    <w:lsdException w:name="endnote reference" w:semiHidden="1" w:unhideWhenUsed="1"/>
-    <w:lsdException w:name="endnote text" w:semiHidden="1" w:unhideWhenUsed="1"/>
-    <w:lsdException w:name="table of authorities" w:semiHidden="1" w:unhideWhenUsed="1"/>
-    <w:lsdException w:name="macro" w:semiHidden="1" w:unhideWhenUsed="1"/>
-    <w:lsdException w:name="toa heading" w:semiHidden="1" w:unhideWhenUsed="1"/>
-    <w:lsdException w:name="List" w:semiHidden="1" w:unhideWhenUsed="1"/>
-    <w:lsdException w:name="List Bullet" w:semiHidden="1" w:unhideWhenUsed="1"/>
-    <w:lsdException w:name="List Number" w:semiHidden="1" w:unhideWhenUsed="1"/>
-    <w:lsdException w:name="List 2" w:semiHidden="1" w:unhideWhenUsed="1"/>
-    <w:lsdException w:name="List 3" w:semiHidden="1" w:unhideWhenUsed="1"/>
-    <w:lsdException w:name="List 4" w:semiHidden="1" w:unhideWhenUsed="1"/>
-    <w:lsdException w:name="List 5" w:semiHidden="1" w:unhideWhenUsed="1"/>
-    <w:lsdException w:name="List Bullet 2" w:semiHidden="1" w:unhideWhenUsed="1"/>
-    <w:lsdException w:name="List Bullet 3" w:semiHidden="1" w:unhideWhenUsed="1"/>
-    <w:lsdException w:name="List Bullet 4" w:semiHidden="1" w:unhideWhenUsed="1"/>
-    <w:lsdException w:name="List Bullet 5" w:semiHidden="1" w:unhideWhenUsed="1"/>
-    <w:lsdException w:name="List Number 2" w:semiHidden="1" w:unhideWhenUsed="1"/>
-    <w:lsdException w:name="List Number 3" w:semiHidden="1" w:unhideWhenUsed="1"/>
-    <w:lsdException w:name="List Number 4" w:semiHidden="1" w:unhideWhenUsed="1"/>
-    <w:lsdException w:name="List Number 5" w:semiHidden="1" w:unhideWhenUsed="1"/>
-    <w:lsdException w:name="Title" w:uiPriority="10" w:qFormat="1"/>
-    <w:lsdException w:name="Closing" w:semiHidden="1" w:unhideWhenUsed="1"/>
-    <w:lsdException w:name="Signature" w:semiHidden="1" w:unhideWhenUsed="1"/>
-    <w:lsdException w:name="Default Paragraph Font" w:semiHidden="1" w:uiPriority="1" w:unhideWhenUsed="1"/>
-    <w:lsdException w:name="Body Text" w:semiHidden="1" w:unhideWhenUsed="1"/>
-    <w:lsdException w:name="Body Text Indent" w:semiHidden="1" w:unhideWhenUsed="1"/>
-    <w:lsdException w:name="List Continue" w:semiHidden="1" w:unhideWhenUsed="1"/>
-    <w:lsdException w:name="List Continue 2" w:semiHidden="1" w:unhideWhenUsed="1"/>
-    <w:lsdException w:name="List Continue 3" w:semiHidden="1" w:unhideWhenUsed="1"/>
-    <w:lsdException w:name="List Continue 4" w:semiHidden="1" w:unhideWhenUsed="1"/>
-    <w:lsdException w:name="List Continue 5" w:semiHidden="1" w:unhideWhenUsed="1"/>
-    <w:lsdException w:name="Message Header" w:semiHidden="1" w:unhideWhenUsed="1"/>
-    <w:lsdException w:name="Subtitle" w:uiPriority="11" w:qFormat="1"/>
-    <w:lsdException w:name="Salutation" w:semiHidden="1" w:unhideWhenUsed="1"/>
-    <w:lsdException w:name="Date" w:semiHidden="1" w:unhideWhenUsed="1"/>
-    <w:lsdException w:name="Body Text First Indent" w:semiHidden="1" w:unhideWhenUsed="1"/>
-    <w:lsdException w:name="Body Text First Indent 2" w:semiHidden="1" w:unhideWhenUsed="1"/>
-    <w:lsdException w:name="Note Heading" w:semiHidden="1" w:unhideWhenUsed="1"/>
-    <w:lsdException w:name="Body Text 2" w:semiHidden="1" w:unhideWhenUsed="1"/>
-    <w:lsdException w:name="Body Text 3" w:semiHidden="1" w:unhideWhenUsed="1"/>
-    <w:lsdException w:name="Body Text Indent 2" w:semiHidden="1" w:unhideWhenUsed="1"/>
-    <w:lsdException w:name="Body Text Indent 3" w:semiHidden="1" w:unhideWhenUsed="1"/>
-    <w:lsdException w:name="Block Text" w:semiHidden="1" w:unhideWhenUsed="1"/>
-    <w:lsdException w:name="Hyperlink" w:semiHidden="1" w:unhideWhenUsed="1"/>
-    <w:lsdException w:name="FollowedHyperlink" w:semiHidden="1" w:unhideWhenUsed="1"/>
-    <w:lsdException w:name="Strong" w:uiPriority="22" w:qFormat="1"/>
-    <w:lsdException w:name="Emphasis" w:uiPriority="20" w:qFormat="1"/>
-    <w:lsdException w:name="Document Map" w:semiHidden="1" w:unhideWhenUsed="1"/>
-    <w:lsdException w:name="Plain Text" w:semiHidden="1" w:unhideWhenUsed="1"/>
-    <w:lsdException w:name="E-mail Signature" w:semiHidden="1" w:unhideWhenUsed="1"/>
-    <w:lsdException w:name="HTML Top of Form" w:semiHidden="1" w:unhideWhenUsed="1"/>
-    <w:lsdException w:name="HTML Bottom of Form" w:semiHidden="1" w:unhideWhenUsed="1"/>
-    <w:lsdException w:name="Normal (Web)" w:semiHidden="1" w:unhideWhenUsed="1"/>
-    <w:lsdException w:name="HTML Acronym" w:semiHidden="1" w:unhideWhenUsed="1"/>
-    <w:lsdException w:name="HTML Address" w:semiHidden="1" w:unhideWhenUsed="1"/>
-    <w:lsdException w:name="HTML Cite" w:semiHidden="1" w:unhideWhenUsed="1"/>
-    <w:lsdException w:name="HTML Code" w:semiHidden="1" w:unhideWhenUsed="1"/>
-    <w:lsdException w:name="HTML Definition" w:semiHidden="1" w:unhideWhenUsed="1"/>
-    <w:lsdException w:name="HTML Keyboard" w:semiHidden="1" w:unhideWhenUsed="1"/>
-    <w:lsdException w:name="HTML Preformatted" w:semiHidden="1" w:unhideWhenUsed="1"/>
-    <w:lsdException w:name="HTML Sample" w:semiHidden="1" w:unhideWhenUsed="1"/>
-    <w:lsdException w:name="HTML Typewriter" w:semiHidden="1" w:unhideWhenUsed="1"/>
-    <w:lsdException w:name="HTML Variable" w:semiHidden="1" w:unhideWhenUsed="1"/>
-    <w:lsdException w:name="Normal Table" w:semiHidden="1" w:unhideWhenUsed="1"/>
-    <w:lsdException w:name="annotation subject" w:semiHidden="1" w:unhideWhenUsed="1"/>
-    <w:lsdException w:name="No List" w:semiHidden="1" w:unhideWhenUsed="1"/>
-    <w:lsdException w:name="Outline List 1" w:semiHidden="1" w:unhideWhenUsed="1"/>
-    <w:lsdException w:name="Outline List 2" w:semiHidden="1" w:unhideWhenUsed="1"/>
-    <w:lsdException w:name="Outline List 3" w:semiHidden="1" w:unhideWhenUsed="1"/>
-    <w:lsdException w:name="Table Simple 1" w:semiHidden="1" w:unhideWhenUsed="1"/>
-    <w:lsdException w:name="Table Simple 2" w:semiHidden="1" w:unhideWhenUsed="1"/>
-    <w:lsdException w:name="Table Simple 3" w:semiHidden="1" w:unhideWhenUsed="1"/>
-    <w:lsdException w:name="Table Classic 1" w:semiHidden="1" w:unhideWhenUsed="1"/>
-    <w:lsdException w:name="Table Classic 2" w:semiHidden="1" w:unhideWhenUsed="1"/>
-    <w:lsdException w:name="Table Classic 3" w:semiHidden="1" w:unhideWhenUsed="1"/>
-    <w:lsdException w:name="Table Classic 4" w:semiHidden="1" w:unhideWhenUsed="1"/>
-    <w:lsdException w:name="Table Colorful 1" w:semiHidden="1" w:unhideWhenUsed="1"/>
-    <w:lsdException w:name="Table Colorful 2" w:semiHidden="1" w:unhideWhenUsed="1"/>
-    <w:lsdException w:name="Table Colorful 3" w:semiHidden="1" w:unhideWhenUsed="1"/>
-    <w:lsdException w:name="Table Columns 1" w:semiHidden="1" w:unhideWhenUsed="1"/>
-    <w:lsdException w:name="Table Columns 2" w:semiHidden="1" w:unhideWhenUsed="1"/>
-    <w:lsdException w:name="Table Columns 3" w:semiHidden="1" w:unhideWhenUsed="1"/>
-    <w:lsdException w:name="Table Columns 4" w:semiHidden="1" w:unhideWhenUsed="1"/>
-    <w:lsdException w:name="Table Columns 5" w:semiHidden="1" w:unhideWhenUsed="1"/>
-    <w:lsdException w:name="Table Grid 1" w:semiHidden="1" w:unhideWhenUsed="1"/>
-    <w:lsdException w:name="Table Grid 2" w:semiHidden="1" w:unhideWhenUsed="1"/>
-    <w:lsdException w:name="Table Grid 3" w:semiHidden="1" w:unhideWhenUsed="1"/>
-    <w:lsdException w:name="Table Grid 4" w:semiHidden="1" w:unhideWhenUsed="1"/>
-    <w:lsdException w:name="Table Grid 5" w:semiHidden="1" w:unhideWhenUsed="1"/>
-    <w:lsdException w:name="Table Grid 6" w:semiHidden="1" w:unhideWhenUsed="1"/>
-    <w:lsdException w:name="Table Grid 7" w:semiHidden="1" w:unhideWhenUsed="1"/>
-    <w:lsdException w:name="Table Grid 8" w:semiHidden="1" w:unhideWhenUsed="1"/>
-    <w:lsdException w:name="Table List 1" w:semiHidden="1" w:unhideWhenUsed="1"/>
-    <w:lsdException w:name="Table List 2" w:semiHidden="1" w:unhideWhenUsed="1"/>
-    <w:lsdException w:name="Table List 3" w:semiHidden="1" w:unhideWhenUsed="1"/>
-    <w:lsdException w:name="Table List 4" w:semiHidden="1" w:unhideWhenUsed="1"/>
-    <w:lsdException w:name="Table List 5" w:semiHidden="1" w:unhideWhenUsed="1"/>
-    <w:lsdException w:name="Table List 6" w:semiHidden="1" w:unhideWhenUsed="1"/>
-    <w:lsdException w:name="Table List 7" w:semiHidden="1" w:unhideWhenUsed="1"/>
-    <w:lsdException w:name="Table List 8" w:semiHidden="1" w:unhideWhenUsed="1"/>
-    <w:lsdException w:name="Table 3D effects 1" w:semiHidden="1" w:unhideWhenUsed="1"/>
-    <w:lsdException w:name="Table 3D effects 2" w:semiHidden="1" w:unhideWhenUsed="1"/>
-    <w:lsdException w:name="Table 3D effects 3" w:semiHidden="1" w:unhideWhenUsed="1"/>
-    <w:lsdException w:name="Table Contemporary" w:semiHidden="1" w:unhideWhenUsed="1"/>
-    <w:lsdException w:name="Table Elegant" w:semiHidden="1" w:unhideWhenUsed="1"/>
-    <w:lsdException w:name="Table Professional" w:semiHidden="1" w:unhideWhenUsed="1"/>
-    <w:lsdException w:name="Table Subtle 1" w:semiHidden="1" w:unhideWhenUsed="1"/>
-    <w:lsdException w:name="Table Subtle 2" w:semiHidden="1" w:unhideWhenUsed="1"/>
-    <w:lsdException w:name="Table Web 1" w:semiHidden="1" w:unhideWhenUsed="1"/>
-    <w:lsdException w:name="Table Web 2" w:semiHidden="1" w:unhideWhenUsed="1"/>
-    <w:lsdException w:name="Table Web 3" w:semiHidden="1" w:unhideWhenUsed="1"/>
-    <w:lsdException w:name="Balloon Text" w:semiHidden="1" w:unhideWhenUsed="1"/>
-    <w:lsdException w:name="Table Grid" w:uiPriority="39"/>
-    <w:lsdException w:name="Table Theme" w:semiHidden="1" w:unhideWhenUsed="1"/>
-    <w:lsdException w:name="Placeholder Text" w:semiHidden="1"/>
-    <w:lsdException w:name="No Spacing" w:uiPriority="1" w:qFormat="1"/>
-    <w:lsdException w:name="Light Shading" w:uiPriority="60"/>
-    <w:lsdException w:name="Light List" w:uiPriority="61"/>
-    <w:lsdException w:name="Light Grid" w:uiPriority="62"/>
-    <w:lsdException w:name="Medium Shading 1" w:uiPriority="63"/>
-    <w:lsdException w:name="Medium Shading 2" w:uiPriority="64"/>
-    <w:lsdException w:name="Medium List 1" w:uiPriority="65"/>
-    <w:lsdException w:name="Medium List 2" w:uiPriority="66"/>
-    <w:lsdException w:name="Medium Grid 1" w:uiPriority="67"/>
-    <w:lsdException w:name="Medium Grid 2" w:uiPriority="68"/>
-    <w:lsdException w:name="Medium Grid 3" w:uiPriority="69"/>
-    <w:lsdException w:name="Dark List" w:uiPriority="70"/>
-    <w:lsdException w:name="Colorful Shading" w:uiPriority="71"/>
-    <w:lsdException w:name="Colorful List" w:uiPriority="72"/>
-    <w:lsdException w:name="Colorful Grid" w:uiPriority="73"/>
-    <w:lsdException w:name="Light Shading Accent 1" w:uiPriority="60"/>
-    <w:lsdException w:name="Light List Accent 1" w:uiPriority="61"/>
-    <w:lsdException w:name="Light Grid Accent 1" w:uiPriority="62"/>
-    <w:lsdException w:name="Medium Shading 1 Accent 1" w:uiPriority="63"/>
-    <w:lsdException w:name="Medium Shading 2 Accent 1" w:uiPriority="64"/>
-    <w:lsdException w:name="Medium List 1 Accent 1" w:uiPriority="65"/>
-    <w:lsdException w:name="Revision" w:semiHidden="1"/>
-    <w:lsdException w:name="List Paragraph" w:uiPriority="34" w:qFormat="1"/>
-    <w:lsdException w:name="Quote" w:uiPriority="29" w:qFormat="1"/>
-    <w:lsdException w:name="Intense Quote" w:uiPriority="30" w:qFormat="1"/>
-    <w:lsdException w:name="Medium List 2 Accent 1" w:uiPriority="66"/>
-    <w:lsdException w:name="Medium Grid 1 Accent 1" w:uiPriority="67"/>
-    <w:lsdException w:name="Medium Grid 2 Accent 1" w:uiPriority="68"/>
-    <w:lsdException w:name="Medium Grid 3 Accent 1" w:uiPriority="69"/>
-    <w:lsdException w:name="Dark List Accent 1" w:uiPriority="70"/>
-    <w:lsdException w:name="Colorful Shading Accent 1" w:uiPriority="71"/>
-    <w:lsdException w:name="Colorful List Accent 1" w:uiPriority="72"/>
-    <w:lsdException w:name="Colorful Grid Accent 1" w:uiPriority="73"/>
-    <w:lsdException w:name="Light Shading Accent 2" w:uiPriority="60"/>
-    <w:lsdException w:name="Light List Accent 2" w:uiPriority="61"/>
-    <w:lsdException w:name="Light Grid Accent 2" w:uiPriority="62"/>
-    <w:lsdException w:name="Medium Shading 1 Accent 2" w:uiPriority="63"/>
-    <w:lsdException w:name="Medium Shading 2 Accent 2" w:uiPriority="64"/>
-    <w:lsdException w:name="Medium List 1 Accent 2" w:uiPriority="65"/>
-    <w:lsdException w:name="Medium List 2 Accent 2" w:uiPriority="66"/>
-    <w:lsdException w:name="Medium Grid 1 Accent 2" w:uiPriority="67"/>
-    <w:lsdException w:name="Medium Grid 2 Accent 2" w:uiPriority="68"/>
-    <w:lsdException w:name="Medium Grid 3 Accent 2" w:uiPriority="69"/>
-    <w:lsdException w:name="Dark List Accent 2" w:uiPriority="70"/>
-    <w:lsdException w:name="Colorful Shading Accent 2" w:uiPriority="71"/>
-    <w:lsdException w:name="Colorful List Accent 2" w:uiPriority="72"/>
-    <w:lsdException w:name="Colorful Grid Accent 2" w:uiPriority="73"/>
-    <w:lsdException w:name="Light Shading Accent 3" w:uiPriority="60"/>
-    <w:lsdException w:name="Light List Accent 3" w:uiPriority="61"/>
-    <w:lsdException w:name="Light Grid Accent 3" w:uiPriority="62"/>
-    <w:lsdException w:name="Medium Shading 1 Accent 3" w:uiPriority="63"/>
-    <w:lsdException w:name="Medium Shading 2 Accent 3" w:uiPriority="64"/>
-    <w:lsdException w:name="Medium List 1 Accent 3" w:uiPriority="65"/>
-    <w:lsdException w:name="Medium List 2 Accent 3" w:uiPriority="66"/>
-    <w:lsdException w:name="Medium Grid 1 Accent 3" w:uiPriority="67"/>
-    <w:lsdException w:name="Medium Grid 2 Accent 3" w:uiPriority="68"/>
-    <w:lsdException w:name="Medium Grid 3 Accent 3" w:uiPriority="69"/>
-    <w:lsdException w:name="Dark List Accent 3" w:uiPriority="70"/>
-    <w:lsdException w:name="Colorful Shading Accent 3" w:uiPriority="71"/>
-    <w:lsdException w:name="Colorful List Accent 3" w:uiPriority="72"/>
-    <w:lsdException w:name="Colorful Grid Accent 3" w:uiPriority="73"/>
-    <w:lsdException w:name="Light Shading Accent 4" w:uiPriority="60"/>
-    <w:lsdException w:name="Light List Accent 4" w:uiPriority="61"/>
-    <w:lsdException w:name="Light Grid Accent 4" w:uiPriority="62"/>
-    <w:lsdException w:name="Medium Shading 1 Accent 4" w:uiPriority="63"/>
-    <w:lsdException w:name="Medium Shading 2 Accent 4" w:uiPriority="64"/>
-    <w:lsdException w:name="Medium List 1 Accent 4" w:uiPriority="65"/>
-    <w:lsdException w:name="Medium List 2 Accent 4" w:uiPriority="66"/>
-    <w:lsdException w:name="Medium Grid 1 Accent 4" w:uiPriority="67"/>
-    <w:lsdException w:name="Medium Grid 2 Accent 4" w:uiPriority="68"/>
-    <w:lsdException w:name="Medium Grid 3 Accent 4" w:uiPriority="69"/>
-    <w:lsdException w:name="Dark List Accent 4" w:uiPriority="70"/>
-    <w:lsdException w:name="Colorful Shading Accent 4" w:uiPriority="71"/>
-    <w:lsdException w:name="Colorful List Accent 4" w:uiPriority="72"/>
-    <w:lsdException w:name="Colorful Grid Accent 4" w:uiPriority="73"/>
-    <w:lsdException w:name="Light Shading Accent 5" w:uiPriority="60"/>
-    <w:lsdException w:name="Light List Accent 5" w:uiPriority="61"/>
-    <w:lsdException w:name="Light Grid Accent 5" w:uiPriority="62"/>
-    <w:lsdException w:name="Medium Shading 1 Accent 5" w:uiPriority="63"/>
-    <w:lsdException w:name="Medium Shading 2 Accent 5" w:uiPriority="64"/>
-    <w:lsdException w:name="Medium List 1 Accent 5" w:uiPriority="65"/>
-    <w:lsdException w:name="Medium List 2 Accent 5" w:uiPriority="66"/>
-    <w:lsdException w:name="Medium Grid 1 Accent 5" w:uiPriority="67"/>
-    <w:lsdException w:name="Medium Grid 2 Accent 5" w:uiPriority="68"/>
-    <w:lsdException w:name="Medium Grid 3 Accent 5" w:uiPriority="69"/>
-    <w:lsdException w:name="Dark List Accent 5" w:uiPriority="70"/>
-    <w:lsdException w:name="Colorful Shading Accent 5" w:uiPriority="71"/>
-    <w:lsdException w:name="Colorful List Accent 5" w:uiPriority="72"/>
-    <w:lsdException w:name="Colorful Grid Accent 5" w:uiPriority="73"/>
-    <w:lsdException w:name="Light Shading Accent 6" w:uiPriority="60"/>
-    <w:lsdException w:name="Light List Accent 6" w:uiPriority="61"/>
-    <w:lsdException w:name="Light Grid Accent 6" w:uiPriority="62"/>
-    <w:lsdException w:name="Medium Shading 1 Accent 6" w:uiPriority="63"/>
-    <w:lsdException w:name="Medium Shading 2 Accent 6" w:uiPriority="64"/>
-    <w:lsdException w:name="Medium List 1 Accent 6" w:uiPriority="65"/>
-    <w:lsdException w:name="Medium List 2 Accent 6" w:uiPriority="66"/>
-    <w:lsdException w:name="Medium Grid 1 Accent 6" w:uiPriority="67"/>
-    <w:lsdException w:name="Medium Grid 2 Accent 6" w:uiPriority="68"/>
-    <w:lsdException w:name="Medium Grid 3 Accent 6" w:uiPriority="69"/>
-    <w:lsdException w:name="Dark List Accent 6" w:uiPriority="70"/>
-    <w:lsdException w:name="Colorful Shading Accent 6" w:uiPriority="71"/>
-    <w:lsdException w:name="Colorful List Accent 6" w:uiPriority="72"/>
-    <w:lsdException w:name="Colorful Grid Accent 6" w:uiPriority="73"/>
-    <w:lsdException w:name="Subtle Emphasis" w:uiPriority="19" w:qFormat="1"/>
-    <w:lsdException w:name="Intense Emphasis" w:uiPriority="21" w:qFormat="1"/>
-    <w:lsdException w:name="Subtle Reference" w:uiPriority="31" w:qFormat="1"/>
-    <w:lsdException w:name="Intense Reference" w:uiPriority="32" w:qFormat="1"/>
-    <w:lsdException w:name="Book Title" w:uiPriority="33" w:qFormat="1"/>
-    <w:lsdException w:name="Bibliography" w:semiHidden="1" w:uiPriority="37" w:unhideWhenUsed="1"/>
-    <w:lsdException w:name="TOC Heading" w:semiHidden="1" w:uiPriority="39" w:unhideWhenUsed="1" w:qFormat="1"/>
-    <w:lsdException w:name="Plain Table 1" w:uiPriority="41"/>
-    <w:lsdException w:name="Plain Table 2" w:uiPriority="42"/>
-    <w:lsdException w:name="Plain Table 3" w:uiPriority="43"/>
-    <w:lsdException w:name="Plain Table 4" w:uiPriority="44"/>
-    <w:lsdException w:name="Plain Table 5" w:uiPriority="45"/>
-    <w:lsdException w:name="Grid Table Light" w:uiPriority="40"/>
-    <w:lsdException w:name="Grid Table 1 Light" w:uiPriority="46"/>
-    <w:lsdException w:name="Grid Table 2" w:uiPriority="47"/>
-    <w:lsdException w:name="Grid Table 3" w:uiPriority="48"/>
-    <w:lsdException w:name="Grid Table 4" w:uiPriority="49"/>
-    <w:lsdException w:name="Grid Table 5 Dark" w:uiPriority="50"/>
-    <w:lsdException w:name="Grid Table 6 Colorful" w:uiPriority="51"/>
-    <w:lsdException w:name="Grid Table 7 Colorful" w:uiPriority="52"/>
-    <w:lsdException w:name="Grid Table 1 Light Accent 1" w:uiPriority="46"/>
-    <w:lsdException w:name="Grid Table 2 Accent 1" w:uiPriority="47"/>
-    <w:lsdException w:name="Grid Table 3 Accent 1" w:uiPriority="48"/>
-    <w:lsdException w:name="Grid Table 4 Accent 1" w:uiPriority="49"/>
-    <w:lsdException w:name="Grid Table 5 Dark Accent 1" w:uiPriority="50"/>
-    <w:lsdException w:name="Grid Table 6 Colorful Accent 1" w:uiPriority="51"/>
-    <w:lsdException w:name="Grid Table 7 Colorful Accent 1" w:uiPriority="52"/>
-    <w:lsdException w:name="Grid Table 1 Light Accent 2" w:uiPriority="46"/>
-    <w:lsdException w:name="Grid Table 2 Accent 2" w:uiPriority="47"/>
-    <w:lsdException w:name="Grid Table 3 Accent 2" w:uiPriority="48"/>
-    <w:lsdException w:name="Grid Table 4 Accent 2" w:uiPriority="49"/>
-    <w:lsdException w:name="Grid Table 5 Dark Accent 2" w:uiPriority="50"/>
-    <w:lsdException w:name="Grid Table 6 Colorful Accent 2" w:uiPriority="51"/>
-    <w:lsdException w:name="Grid Table 7 Colorful Accent 2" w:uiPriority="52"/>
-    <w:lsdException w:name="Grid Table 1 Light Accent 3" w:uiPriority="46"/>
-    <w:lsdException w:name="Grid Table 2 Accent 3" w:uiPriority="47"/>
-    <w:lsdException w:name="Grid Table 3 Accent 3" w:uiPriority="48"/>
-    <w:lsdException w:name="Grid Table 4 Accent 3" w:uiPriority="49"/>
-    <w:lsdException w:name="Grid Table 5 Dark Accent 3" w:uiPriority="50"/>
-    <w:lsdException w:name="Grid Table 6 Colorful Accent 3" w:uiPriority="51"/>
-    <w:lsdException w:name="Grid Table 7 Colorful Accent 3" w:uiPriority="52"/>
-    <w:lsdException w:name="Grid Table 1 Light Accent 4" w:uiPriority="46"/>
-    <w:lsdException w:name="Grid Table 2 Accent 4" w:uiPriority="47"/>
-    <w:lsdException w:name="Grid Table 3 Accent 4" w:uiPriority="48"/>
-    <w:lsdException w:name="Grid Table 4 Accent 4" w:uiPriority="49"/>
-    <w:lsdException w:name="Grid Table 5 Dark Accent 4" w:uiPriority="50"/>
-    <w:lsdException w:name="Grid Table 6 Colorful Accent 4" w:uiPriority="51"/>
-    <w:lsdException w:name="Grid Table 7 Colorful Accent 4" w:uiPriority="52"/>
-    <w:lsdException w:name="Grid Table 1 Light Accent 5" w:uiPriority="46"/>
-    <w:lsdException w:name="Grid Table 2 Accent 5" w:uiPriority="47"/>
-    <w:lsdException w:name="Grid Table 3 Accent 5" w:uiPriority="48"/>
-    <w:lsdException w:name="Grid Table 4 Accent 5" w:uiPriority="49"/>
-    <w:lsdException w:name="Grid Table 5 Dark Accent 5" w:uiPriority="50"/>
-    <w:lsdException w:name="Grid Table 6 Colorful Accent 5" w:uiPriority="51"/>
-    <w:lsdException w:name="Grid Table 7 Colorful Accent 5" w:uiPriority="52"/>
-    <w:lsdException w:name="Grid Table 1 Light Accent 6" w:uiPriority="46"/>
-    <w:lsdException w:name="Grid Table 2 Accent 6" w:uiPriority="47"/>
-    <w:lsdException w:name="Grid Table 3 Accent 6" w:uiPriority="48"/>
-    <w:lsdException w:name="Grid Table 4 Accent 6" w:uiPriority="49"/>
-    <w:lsdException w:name="Grid Table 5 Dark Accent 6" w:uiPriority="50"/>
-    <w:lsdException w:name="Grid Table 6 Colorful Accent 6" w:uiPriority="51"/>
-    <w:lsdException w:name="Grid Table 7 Colorful Accent 6" w:uiPriority="52"/>
-    <w:lsdException w:name="List Table 1 Light" w:uiPriority="46"/>
-    <w:lsdException w:name="List Table 2" w:uiPriority="47"/>
-    <w:lsdException w:name="List Table 3" w:uiPriority="48"/>
-    <w:lsdException w:name="List Table 4" w:uiPriority="49"/>
-    <w:lsdException w:name="List Table 5 Dark" w:uiPriority="50"/>
-    <w:lsdException w:name="List Table 6 Colorful" w:uiPriority="51"/>
-    <w:lsdException w:name="List Table 7 Colorful" w:uiPriority="52"/>
-    <w:lsdException w:name="List Table 1 Light Accent 1" w:uiPriority="46"/>
-    <w:lsdException w:name="List Table 2 Accent 1" w:uiPriority="47"/>
-    <w:lsdException w:name="List Table 3 Accent 1" w:uiPriority="48"/>
-    <w:lsdException w:name="List Table 4 Accent 1" w:uiPriority="49"/>
-    <w:lsdException w:name="List Table 5 Dark Accent 1" w:uiPriority="50"/>
-    <w:lsdException w:name="List Table 6 Colorful Accent 1" w:uiPriority="51"/>
-    <w:lsdException w:name="List Table 7 Colorful Accent 1" w:uiPriority="52"/>
-    <w:lsdException w:name="List Table 1 Light Accent 2" w:uiPriority="46"/>
-    <w:lsdException w:name="List Table 2 Accent 2" w:uiPriority="47"/>
-    <w:lsdException w:name="List Table 3 Accent 2" w:uiPriority="48"/>
-    <w:lsdException w:name="List Table 4 Accent 2" w:uiPriority="49"/>
-    <w:lsdException w:name="List Table 5 Dark Accent 2" w:uiPriority="50"/>
-    <w:lsdException w:name="List Table 6 Colorful Accent 2" w:uiPriority="51"/>
-    <w:lsdException w:name="List Table 7 Colorful Accent 2" w:uiPriority="52"/>
-    <w:lsdException w:name="List Table 1 Light Accent 3" w:uiPriority="46"/>
-    <w:lsdException w:name="List Table 2 Accent 3" w:uiPriority="47"/>
-    <w:lsdException w:name="List Table 3 Accent 3" w:uiPriority="48"/>
-    <w:lsdException w:name="List Table 4 Accent 3" w:uiPriority="49"/>
-    <w:lsdException w:name="List Table 5 Dark Accent 3" w:uiPriority="50"/>
-    <w:lsdException w:name="List Table 6 Colorful Accent 3" w:uiPriority="51"/>
-    <w:lsdException w:name="List Table 7 Colorful Accent 3" w:uiPriority="52"/>
-    <w:lsdException w:name="List Table 1 Light Accent 4" w:uiPriority="46"/>
-    <w:lsdException w:name="List Table 2 Accent 4" w:uiPriority="47"/>
-    <w:lsdException w:name="List Table 3 Accent 4" w:uiPriority="48"/>
-    <w:lsdException w:name="List Table 4 Accent 4" w:uiPriority="49"/>
-    <w:lsdException w:name="List Table 5 Dark Accent 4" w:uiPriority="50"/>
-    <w:lsdException w:name="List Table 6 Colorful Accent 4" w:uiPriority="51"/>
-    <w:lsdException w:name="List Table 7 Colorful Accent 4" w:uiPriority="52"/>
-    <w:lsdException w:name="List Table 1 Light Accent 5" w:uiPriority="46"/>
-    <w:lsdException w:name="List Table 2 Accent 5" w:uiPriority="47"/>
-    <w:lsdException w:name="List Table 3 Accent 5" w:uiPriority="48"/>
-    <w:lsdException w:name="List Table 4 Accent 5" w:uiPriority="49"/>
-    <w:lsdException w:name="List Table 5 Dark Accent 5" w:uiPriority="50"/>
-    <w:lsdException w:name="List Table 6 Colorful Accent 5" w:uiPriority="51"/>
-    <w:lsdException w:name="List Table 7 Colorful Accent 5" w:uiPriority="52"/>
-    <w:lsdException w:name="List Table 1 Light Accent 6" w:uiPriority="46"/>
-    <w:lsdException w:name="List Table 2 Accent 6" w:uiPriority="47"/>
-    <w:lsdException w:name="List Table 3 Accent 6" w:uiPriority="48"/>
-    <w:lsdException w:name="List Table 4 Accent 6" w:uiPriority="49"/>
-    <w:lsdException w:name="List Table 5 Dark Accent 6" w:uiPriority="50"/>
-    <w:lsdException w:name="List Table 6 Colorful Accent 6" w:uiPriority="51"/>
-    <w:lsdException w:name="List Table 7 Colorful Accent 6" w:uiPriority="52"/>
-    <w:lsdException w:name="Mention" w:semiHidden="1" w:unhideWhenUsed="1"/>
-    <w:lsdException w:name="Smart Hyperlink" w:semiHidden="1" w:unhideWhenUsed="1"/>
-    <w:lsdException w:name="Hashtag" w:semiHidden="1" w:unhideWhenUsed="1"/>
-    <w:lsdException w:name="Unresolved Mention" w:semiHidden="1" w:unhideWhenUsed="1"/>
-    <w:lsdException w:name="Smart Link" w:semiHidden="1" w:unhideWhenUsed="1"/>
+  <w:latentStyles w:defLockedState="0" w:defUIPriority="99" w:defSemiHidden="1" w:defUnhideWhenUsed="1" w:defQFormat="0" w:count="267">
+    <w:lsdException w:name="Normal" w:semiHidden="0" w:uiPriority="0" w:unhideWhenUsed="0" w:qFormat="1"/>
+    <w:lsdException w:name="heading 1" w:semiHidden="0" w:uiPriority="9" w:unhideWhenUsed="0" w:qFormat="1"/>
+    <w:lsdException w:name="heading 2" w:uiPriority="9" w:qFormat="1"/>
+    <w:lsdException w:name="heading 3" w:uiPriority="9" w:qFormat="1"/>
+    <w:lsdException w:name="heading 4" w:uiPriority="9" w:qFormat="1"/>
+    <w:lsdException w:name="heading 5" w:uiPriority="9" w:qFormat="1"/>
+    <w:lsdException w:name="heading 6" w:uiPriority="9" w:qFormat="1"/>
+    <w:lsdException w:name="heading 7" w:uiPriority="9" w:qFormat="1"/>
+    <w:lsdException w:name="heading 8" w:uiPriority="9" w:qFormat="1"/>
+    <w:lsdException w:name="heading 9" w:uiPriority="9" w:qFormat="1"/>
+    <w:lsdException w:name="toc 1" w:uiPriority="39"/>
+    <w:lsdException w:name="toc 2" w:uiPriority="39"/>
+    <w:lsdException w:name="toc 3" w:uiPriority="39"/>
+    <w:lsdException w:name="toc 4" w:uiPriority="39"/>
+    <w:lsdException w:name="toc 5" w:uiPriority="39"/>
+    <w:lsdException w:name="toc 6" w:uiPriority="39"/>
+    <w:lsdException w:name="toc 7" w:uiPriority="39"/>
+    <w:lsdException w:name="toc 8" w:uiPriority="39"/>
+    <w:lsdException w:name="toc 9" w:uiPriority="39"/>
+    <w:lsdException w:name="caption" w:uiPriority="35" w:qFormat="1"/>
+    <w:lsdException w:name="Title" w:semiHidden="0" w:uiPriority="10" w:unhideWhenUsed="0" w:qFormat="1"/>
+    <w:lsdException w:name="Default Paragraph Font" w:uiPriority="1"/>
+    <w:lsdException w:name="Subtitle" w:semiHidden="0" w:uiPriority="11" w:unhideWhenUsed="0" w:qFormat="1"/>
+    <w:lsdException w:name="Strong" w:semiHidden="0" w:uiPriority="22" w:unhideWhenUsed="0" w:qFormat="1"/>
+    <w:lsdException w:name="Emphasis" w:semiHidden="0" w:uiPriority="20" w:unhideWhenUsed="0" w:qFormat="1"/>
+    <w:lsdException w:name="Table Grid" w:semiHidden="0" w:uiPriority="39" w:unhideWhenUsed="0"/>
+    <w:lsdException w:name="Placeholder Text" w:unhideWhenUsed="0"/>
+    <w:lsdException w:name="No Spacing" w:semiHidden="0" w:uiPriority="1" w:unhideWhenUsed="0" w:qFormat="1"/>
+    <w:lsdException w:name="Light Shading" w:semiHidden="0" w:uiPriority="60" w:unhideWhenUsed="0"/>
+    <w:lsdException w:name="Light List" w:semiHidden="0" w:uiPriority="61" w:unhideWhenUsed="0"/>
+    <w:lsdException w:name="Light Grid" w:semiHidden="0" w:uiPriority="62" w:unhideWhenUsed="0"/>
+    <w:lsdException w:name="Medium Shading 1" w:semiHidden="0" w:uiPriority="63" w:unhideWhenUsed="0"/>
+    <w:lsdException w:name="Medium Shading 2" w:semiHidden="0" w:uiPriority="64" w:unhideWhenUsed="0"/>
+    <w:lsdException w:name="Medium List 1" w:semiHidden="0" w:uiPriority="65" w:unhideWhenUsed="0"/>
+    <w:lsdException w:name="Medium List 2" w:semiHidden="0" w:uiPriority="66" w:unhideWhenUsed="0"/>
+    <w:lsdException w:name="Medium Grid 1" w:semiHidden="0" w:uiPriority="67" w:unhideWhenUsed="0"/>
+    <w:lsdException w:name="Medium Grid 2" w:semiHidden="0" w:uiPriority="68" w:unhideWhenUsed="0"/>
+    <w:lsdException w:name="Medium Grid 3" w:semiHidden="0" w:uiPriority="69" w:unhideWhenUsed="0"/>
+    <w:lsdException w:name="Dark List" w:semiHidden="0" w:uiPriority="70" w:unhideWhenUsed="0"/>
+    <w:lsdException w:name="Colorful Shading" w:semiHidden="0" w:uiPriority="71" w:unhideWhenUsed="0"/>
+    <w:lsdException w:name="Colorful List" w:semiHidden="0" w:uiPriority="72" w:unhideWhenUsed="0"/>
+    <w:lsdException w:name="Colorful Grid" w:semiHidden="0" w:uiPriority="73" w:unhideWhenUsed="0"/>
+    <w:lsdException w:name="Light Shading Accent 1" w:semiHidden="0" w:uiPriority="60" w:unhideWhenUsed="0"/>
+    <w:lsdException w:name="Light List Accent 1" w:semiHidden="0" w:uiPriority="61" w:unhideWhenUsed="0"/>
+    <w:lsdException w:name="Light Grid Accent 1" w:semiHidden="0" w:uiPriority="62" w:unhideWhenUsed="0"/>
+    <w:lsdException w:name="Medium Shading 1 Accent 1" w:semiHidden="0" w:uiPriority="63" w:unhideWhenUsed="0"/>
+    <w:lsdException w:name="Medium Shading 2 Accent 1" w:semiHidden="0" w:uiPriority="64" w:unhideWhenUsed="0"/>
+    <w:lsdException w:name="Medium List 1 Accent 1" w:semiHidden="0" w:uiPriority="65" w:unhideWhenUsed="0"/>
+    <w:lsdException w:name="Revision" w:unhideWhenUsed="0"/>
+    <w:lsdException w:name="List Paragraph" w:semiHidden="0" w:uiPriority="34" w:unhideWhenUsed="0" w:qFormat="1"/>
+    <w:lsdException w:name="Quote" w:semiHidden="0" w:uiPriority="29" w:unhideWhenUsed="0" w:qFormat="1"/>
+    <w:lsdException w:name="Intense Quote" w:semiHidden="0" w:uiPriority="30" w:unhideWhenUsed="0" w:qFormat="1"/>
+    <w:lsdException w:name="Medium List 2 Accent 1" w:semiHidden="0" w:uiPriority="66" w:unhideWhenUsed="0"/>
+    <w:lsdException w:name="Medium Grid 1 Accent 1" w:semiHidden="0" w:uiPriority="67" w:unhideWhenUsed="0"/>
+    <w:lsdException w:name="Medium Grid 2 Accent 1" w:semiHidden="0" w:uiPriority="68" w:unhideWhenUsed="0"/>
+    <w:lsdException w:name="Medium Grid 3 Accent 1" w:semiHidden="0" w:uiPriority="69" w:unhideWhenUsed="0"/>
+    <w:lsdException w:name="Dark List Accent 1" w:semiHidden="0" w:uiPriority="70" w:unhideWhenUsed="0"/>
+    <w:lsdException w:name="Colorful Shading Accent 1" w:semiHidden="0" w:uiPriority="71" w:unhideWhenUsed="0"/>
+    <w:lsdException w:name="Colorful List Accent 1" w:semiHidden="0" w:uiPriority="72" w:unhideWhenUsed="0"/>
+    <w:lsdException w:name="Colorful Grid Accent 1" w:semiHidden="0" w:uiPriority="73" w:unhideWhenUsed="0"/>
+    <w:lsdException w:name="Light Shading Accent 2" w:semiHidden="0" w:uiPriority="60" w:unhideWhenUsed="0"/>
+    <w:lsdException w:name="Light List Accent 2" w:semiHidden="0" w:uiPriority="61" w:unhideWhenUsed="0"/>
+    <w:lsdException w:name="Light Grid Accent 2" w:semiHidden="0" w:uiPriority="62" w:unhideWhenUsed="0"/>
+    <w:lsdException w:name="Medium Shading 1 Accent 2" w:semiHidden="0" w:uiPriority="63" w:unhideWhenUsed="0"/>
+    <w:lsdException w:name="Medium Shading 2 Accent 2" w:semiHidden="0" w:uiPriority="64" w:unhideWhenUsed="0"/>
+    <w:lsdException w:name="Medium List 1 Accent 2" w:semiHidden="0" w:uiPriority="65" w:unhideWhenUsed="0"/>
+    <w:lsdException w:name="Medium List 2 Accent 2" w:semiHidden="0" w:uiPriority="66" w:unhideWhenUsed="0"/>
+    <w:lsdException w:name="Medium Grid 1 Accent 2" w:semiHidden="0" w:uiPriority="67" w:unhideWhenUsed="0"/>
+    <w:lsdException w:name="Medium Grid 2 Accent 2" w:semiHidden="0" w:uiPriority="68" w:unhideWhenUsed="0"/>
+    <w:lsdException w:name="Medium Grid 3 Accent 2" w:semiHidden="0" w:uiPriority="69" w:unhideWhenUsed="0"/>
+    <w:lsdException w:name="Dark List Accent 2" w:semiHidden="0" w:uiPriority="70" w:unhideWhenUsed="0"/>
+    <w:lsdException w:name="Colorful Shading Accent 2" w:semiHidden="0" w:uiPriority="71" w:unhideWhenUsed="0"/>
+    <w:lsdException w:name="Colorful List Accent 2" w:semiHidden="0" w:uiPriority="72" w:unhideWhenUsed="0"/>
+    <w:lsdException w:name="Colorful Grid Accent 2" w:semiHidden="0" w:uiPriority="73" w:unhideWhenUsed="0"/>
+    <w:lsdException w:name="Light Shading Accent 3" w:semiHidden="0" w:uiPriority="60" w:unhideWhenUsed="0"/>
+    <w:lsdException w:name="Light List Accent 3" w:semiHidden="0" w:uiPriority="61" w:unhideWhenUsed="0"/>
+    <w:lsdException w:name="Light Grid Accent 3" w:semiHidden="0" w:uiPriority="62" w:unhideWhenUsed="0"/>
+    <w:lsdException w:name="Medium Shading 1 Accent 3" w:semiHidden="0" w:uiPriority="63" w:unhideWhenUsed="0"/>
+    <w:lsdException w:name="Medium Shading 2 Accent 3" w:semiHidden="0" w:uiPriority="64" w:unhideWhenUsed="0"/>
+    <w:lsdException w:name="Medium List 1 Accent 3" w:semiHidden="0" w:uiPriority="65" w:unhideWhenUsed="0"/>
+    <w:lsdException w:name="Medium List 2 Accent 3" w:semiHidden="0" w:uiPriority="66" w:unhideWhenUsed="0"/>
+    <w:lsdException w:name="Medium Grid 1 Accent 3" w:semiHidden="0" w:uiPriority="67" w:unhideWhenUsed="0"/>
+    <w:lsdException w:name="Medium Grid 2 Accent 3" w:semiHidden="0" w:uiPriority="68" w:unhideWhenUsed="0"/>
+    <w:lsdException w:name="Medium Grid 3 Accent 3" w:semiHidden="0" w:uiPriority="69" w:unhideWhenUsed="0"/>
+    <w:lsdException w:name="Dark List Accent 3" w:semiHidden="0" w:uiPriority="70" w:unhideWhenUsed="0"/>
+    <w:lsdException w:name="Colorful Shading Accent 3" w:semiHidden="0" w:uiPriority="71" w:unhideWhenUsed="0"/>
+    <w:lsdException w:name="Colorful List Accent 3" w:semiHidden="0" w:uiPriority="72" w:unhideWhenUsed="0"/>
+    <w:lsdException w:name="Colorful Grid Accent 3" w:semiHidden="0" w:uiPriority="73" w:unhideWhenUsed="0"/>
+    <w:lsdException w:name="Light Shading Accent 4" w:semiHidden="0" w:uiPriority="60" w:unhideWhenUsed="0"/>
+    <w:lsdException w:name="Light List Accent 4" w:semiHidden="0" w:uiPriority="61" w:unhideWhenUsed="0"/>
+    <w:lsdException w:name="Light Grid Accent 4" w:semiHidden="0" w:uiPriority="62" w:unhideWhenUsed="0"/>
+    <w:lsdException w:name="Medium Shading 1 Accent 4" w:semiHidden="0" w:uiPriority="63" w:unhideWhenUsed="0"/>
+    <w:lsdException w:name="Medium Shading 2 Accent 4" w:semiHidden="0" w:uiPriority="64" w:unhideWhenUsed="0"/>
+    <w:lsdException w:name="Medium List 1 Accent 4" w:semiHidden="0" w:uiPriority="65" w:unhideWhenUsed="0"/>
+    <w:lsdException w:name="Medium List 2 Accent 4" w:semiHidden="0" w:uiPriority="66" w:unhideWhenUsed="0"/>
+    <w:lsdException w:name="Medium Grid 1 Accent 4" w:semiHidden="0" w:uiPriority="67" w:unhideWhenUsed="0"/>
+    <w:lsdException w:name="Medium Grid 2 Accent 4" w:semiHidden="0" w:uiPriority="68" w:unhideWhenUsed="0"/>
+    <w:lsdException w:name="Medium Grid 3 Accent 4" w:semiHidden="0" w:uiPriority="69" w:unhideWhenUsed="0"/>
+    <w:lsdException w:name="Dark List Accent 4" w:semiHidden="0" w:uiPriority="70" w:unhideWhenUsed="0"/>
+    <w:lsdException w:name="Colorful Shading Accent 4" w:semiHidden="0" w:uiPriority="71" w:unhideWhenUsed="0"/>
+    <w:lsdException w:name="Colorful List Accent 4" w:semiHidden="0" w:uiPriority="72" w:unhideWhenUsed="0"/>
+    <w:lsdException w:name="Colorful Grid Accent 4" w:semiHidden="0" w:uiPriority="73" w:unhideWhenUsed="0"/>
+    <w:lsdException w:name="Light Shading Accent 5" w:semiHidden="0" w:uiPriority="60" w:unhideWhenUsed="0"/>
+    <w:lsdException w:name="Light List Accent 5" w:semiHidden="0" w:uiPriority="61" w:unhideWhenUsed="0"/>
+    <w:lsdException w:name="Light Grid Accent 5" w:semiHidden="0" w:uiPriority="62" w:unhideWhenUsed="0"/>
+    <w:lsdException w:name="Medium Shading 1 Accent 5" w:semiHidden="0" w:uiPriority="63" w:unhideWhenUsed="0"/>
+    <w:lsdException w:name="Medium Shading 2 Accent 5" w:semiHidden="0" w:uiPriority="64" w:unhideWhenUsed="0"/>
+    <w:lsdException w:name="Medium List 1 Accent 5" w:semiHidden="0" w:uiPriority="65" w:unhideWhenUsed="0"/>
+    <w:lsdException w:name="Medium List 2 Accent 5" w:semiHidden="0" w:uiPriority="66" w:unhideWhenUsed="0"/>
+    <w:lsdException w:name="Medium Grid 1 Accent 5" w:semiHidden="0" w:uiPriority="67" w:unhideWhenUsed="0"/>
+    <w:lsdException w:name="Medium Grid 2 Accent 5" w:semiHidden="0" w:uiPriority="68" w:unhideWhenUsed="0"/>
+    <w:lsdException w:name="Medium Grid 3 Accent 5" w:semiHidden="0" w:uiPriority="69" w:unhideWhenUsed="0"/>
+    <w:lsdException w:name="Dark List Accent 5" w:semiHidden="0" w:uiPriority="70" w:unhideWhenUsed="0"/>
+    <w:lsdException w:name="Colorful Shading Accent 5" w:semiHidden="0" w:uiPriority="71" w:unhideWhenUsed="0"/>
+    <w:lsdException w:name="Colorful List Accent 5" w:semiHidden="0" w:uiPriority="72" w:unhideWhenUsed="0"/>
+    <w:lsdException w:name="Colorful Grid Accent 5" w:semiHidden="0" w:uiPriority="73" w:unhideWhenUsed="0"/>
+    <w:lsdException w:name="Light Shading Accent 6" w:semiHidden="0" w:uiPriority="60" w:unhideWhenUsed="0"/>
+    <w:lsdException w:name="Light List Accent 6" w:semiHidden="0" w:uiPriority="61" w:unhideWhenUsed="0"/>
+    <w:lsdException w:name="Light Grid Accent 6" w:semiHidden="0" w:uiPriority="62" w:unhideWhenUsed="0"/>
+    <w:lsdException w:name="Medium Shading 1 Accent 6" w:semiHidden="0" w:uiPriority="63" w:unhideWhenUsed="0"/>
+    <w:lsdException w:name="Medium Shading 2 Accent 6" w:semiHidden="0" w:uiPriority="64" w:unhideWhenUsed="0"/>
+    <w:lsdException w:name="Medium List 1 Accent 6" w:semiHidden="0" w:uiPriority="65" w:unhideWhenUsed="0"/>
+    <w:lsdException w:name="Medium List 2 Accent 6" w:semiHidden="0" w:uiPriority="66" w:unhideWhenUsed="0"/>
+    <w:lsdException w:name="Medium Grid 1 Accent 6" w:semiHidden="0" w:uiPriority="67" w:unhideWhenUsed="0"/>
+    <w:lsdException w:name="Medium Grid 2 Accent 6" w:semiHidden="0" w:uiPriority="68" w:unhideWhenUsed="0"/>
+    <w:lsdException w:name="Medium Grid 3 Accent 6" w:semiHidden="0" w:uiPriority="69" w:unhideWhenUsed="0"/>
+    <w:lsdException w:name="Dark List Accent 6" w:semiHidden="0" w:uiPriority="70" w:unhideWhenUsed="0"/>
+    <w:lsdException w:name="Colorful Shading Accent 6" w:semiHidden="0" w:uiPriority="71" w:unhideWhenUsed="0"/>
+    <w:lsdException w:name="Colorful List Accent 6" w:semiHidden="0" w:uiPriority="72" w:unhideWhenUsed="0"/>
+    <w:lsdException w:name="Colorful Grid Accent 6" w:semiHidden="0" w:uiPriority="73" w:unhideWhenUsed="0"/>
+    <w:lsdException w:name="Subtle Emphasis" w:semiHidden="0" w:uiPriority="19" w:unhideWhenUsed="0" w:qFormat="1"/>
+    <w:lsdException w:name="Intense Emphasis" w:semiHidden="0" w:uiPriority="21" w:unhideWhenUsed="0" w:qFormat="1"/>
+    <w:lsdException w:name="Subtle Reference" w:semiHidden="0" w:uiPriority="31" w:unhideWhenUsed="0" w:qFormat="1"/>
+    <w:lsdException w:name="Intense Reference" w:semiHidden="0" w:uiPriority="32" w:unhideWhenUsed="0" w:qFormat="1"/>
+    <w:lsdException w:name="Book Title" w:semiHidden="0" w:uiPriority="33" w:unhideWhenUsed="0" w:qFormat="1"/>
+    <w:lsdException w:name="Bibliography" w:uiPriority="37"/>
+    <w:lsdException w:name="TOC Heading" w:uiPriority="39" w:qFormat="1"/>
   </w:latentStyles>
   <w:style w:type="paragraph" w:default="1" w:styleId="Normal">
     <w:name w:val="Normal"/>
     <w:qFormat/>
+    <w:rsid w:val="00964BCC"/>
   </w:style>
   <w:style w:type="character" w:default="1" w:styleId="Fontepargpadro">
     <w:name w:val="Default Paragraph Font"/>
@@ -5826,6 +4708,7 @@
     <w:uiPriority w:val="99"/>
     <w:semiHidden/>
     <w:unhideWhenUsed/>
+    <w:qFormat/>
     <w:tblPr>
       <w:tblInd w:w="0" w:type="dxa"/>
       <w:tblCellMar>
@@ -5848,6 +4731,7 @@
     <w:uiPriority w:val="39"/>
     <w:rsid w:val="00112B36"/>
     <w:tblPr>
+      <w:tblInd w:w="0" w:type="dxa"/>
       <w:tblBorders>
         <w:top w:val="single" w:sz="4" w:space="0" w:color="auto"/>
         <w:left w:val="single" w:sz="4" w:space="0" w:color="auto"/>
@@ -5856,6 +4740,12 @@
         <w:insideH w:val="single" w:sz="4" w:space="0" w:color="auto"/>
         <w:insideV w:val="single" w:sz="4" w:space="0" w:color="auto"/>
       </w:tblBorders>
+      <w:tblCellMar>
+        <w:top w:w="0" w:type="dxa"/>
+        <w:left w:w="108" w:type="dxa"/>
+        <w:bottom w:w="0" w:type="dxa"/>
+        <w:right w:w="108" w:type="dxa"/>
+      </w:tblCellMar>
     </w:tblPr>
   </w:style>
   <w:style w:type="paragraph" w:styleId="PargrafodaLista">
@@ -5868,6 +4758,33 @@
       <w:ind w:left="720"/>
       <w:contextualSpacing/>
     </w:pPr>
+  </w:style>
+  <w:style w:type="paragraph" w:styleId="Textodebalo">
+    <w:name w:val="Balloon Text"/>
+    <w:basedOn w:val="Normal"/>
+    <w:link w:val="TextodebaloChar"/>
+    <w:uiPriority w:val="99"/>
+    <w:semiHidden/>
+    <w:unhideWhenUsed/>
+    <w:rsid w:val="00CB0CB0"/>
+    <w:rPr>
+      <w:rFonts w:ascii="Tahoma" w:hAnsi="Tahoma" w:cs="Tahoma"/>
+      <w:sz w:val="16"/>
+      <w:szCs w:val="16"/>
+    </w:rPr>
+  </w:style>
+  <w:style w:type="character" w:customStyle="1" w:styleId="TextodebaloChar">
+    <w:name w:val="Texto de balão Char"/>
+    <w:basedOn w:val="Fontepargpadro"/>
+    <w:link w:val="Textodebalo"/>
+    <w:uiPriority w:val="99"/>
+    <w:semiHidden/>
+    <w:rsid w:val="00CB0CB0"/>
+    <w:rPr>
+      <w:rFonts w:ascii="Tahoma" w:hAnsi="Tahoma" w:cs="Tahoma"/>
+      <w:sz w:val="16"/>
+      <w:szCs w:val="16"/>
+    </w:rPr>
   </w:style>
 </w:styles>
 </file>
@@ -5915,7 +4832,7 @@
     </a:clrScheme>
     <a:fontScheme name="Office">
       <a:majorFont>
-        <a:latin typeface="Calibri Light" panose="020F0302020204030204"/>
+        <a:latin typeface="Calibri Light"/>
         <a:ea typeface=""/>
         <a:cs typeface=""/>
         <a:font script="Jpan" typeface="游ゴシック Light"/>
@@ -5967,7 +4884,7 @@
         <a:font script="Tfng" typeface="Ebrima"/>
       </a:majorFont>
       <a:minorFont>
-        <a:latin typeface="Calibri" panose="020F0502020204030204"/>
+        <a:latin typeface="Calibri"/>
         <a:ea typeface=""/>
         <a:cs typeface=""/>
         <a:font script="Jpan" typeface="游明朝"/>
@@ -6161,7 +5078,7 @@
   <a:extraClrSchemeLst/>
   <a:extLst>
     <a:ext uri="{05A4C25C-085E-4340-85A3-A5531E510DB2}">
-      <thm15:themeFamily xmlns:thm15="http://schemas.microsoft.com/office/thememl/2012/main" name="Office Theme" id="{62F939B6-93AF-4DB8-9C6B-D6C7DFDC589F}" vid="{4A3C46E8-61CC-4603-A589-7422A47A8E4A}"/>
+      <thm15:themeFamily xmlns:thm15="http://schemas.microsoft.com/office/thememl/2012/main" xmlns="" name="Office Theme" id="{62F939B6-93AF-4DB8-9C6B-D6C7DFDC589F}" vid="{4A3C46E8-61CC-4603-A589-7422A47A8E4A}"/>
     </a:ext>
   </a:extLst>
 </a:theme>

</xml_diff>